<commit_message>
AUTO FROM HOME 27.12.2022 23:49:56,11
</commit_message>
<xml_diff>
--- a/i.docx
+++ b/i.docx
@@ -3,11 +3,19 @@
 <w:document xmlns:wpc="http://schemas.microsoft.com/office/word/2010/wordprocessingCanvas" xmlns:mc="http://schemas.openxmlformats.org/markup-compatibility/2006" xmlns:o="urn:schemas-microsoft-com:office:office" xmlns:r="http://schemas.openxmlformats.org/officeDocument/2006/relationships" xmlns:m="http://schemas.openxmlformats.org/officeDocument/2006/math" xmlns:v="urn:schemas-microsoft-com:vml" xmlns:wp14="http://schemas.microsoft.com/office/word/2010/wordprocessingDrawing" xmlns:wp="http://schemas.openxmlformats.org/drawingml/2006/wordprocessingDrawing" xmlns:w10="urn:schemas-microsoft-com:office:word" xmlns:w="http://schemas.openxmlformats.org/wordprocessingml/2006/main" xmlns:w14="http://schemas.microsoft.com/office/word/2010/wordml" xmlns:wpg="http://schemas.microsoft.com/office/word/2010/wordprocessingGroup" xmlns:wpi="http://schemas.microsoft.com/office/word/2010/wordprocessingInk" xmlns:wne="http://schemas.microsoft.com/office/word/2006/wordml" xmlns:wps="http://schemas.microsoft.com/office/word/2010/wordprocessingShape" mc:Ignorable="w14 wp14">
   <w:body>
     <w:p>
+      <w:pPr>
+        <w:ind w:firstLine="567"/>
+        <w:jc w:val="both"/>
+      </w:pPr>
       <w:r>
         <w:t>Строение программы:</w:t>
       </w:r>
     </w:p>
     <w:p>
+      <w:pPr>
+        <w:ind w:firstLine="567"/>
+        <w:jc w:val="both"/>
+      </w:pPr>
       <w:r>
         <w:t>Пока она состоит из 2х частей</w:t>
       </w:r>
@@ -19,6 +27,8 @@
           <w:ilvl w:val="0"/>
           <w:numId w:val="1"/>
         </w:numPr>
+        <w:ind w:firstLine="567"/>
+        <w:jc w:val="both"/>
       </w:pPr>
       <w:r>
         <w:t>Собственно программа</w:t>
@@ -31,6 +41,8 @@
           <w:ilvl w:val="0"/>
           <w:numId w:val="1"/>
         </w:numPr>
+        <w:ind w:firstLine="567"/>
+        <w:jc w:val="both"/>
       </w:pPr>
       <w:r>
         <w:t xml:space="preserve">Файл базы данных формат </w:t>
@@ -43,6 +55,10 @@
       </w:r>
     </w:p>
     <w:p>
+      <w:pPr>
+        <w:ind w:firstLine="567"/>
+        <w:jc w:val="both"/>
+      </w:pPr>
       <w:proofErr w:type="gramStart"/>
       <w:r>
         <w:t xml:space="preserve">Если файл базы данных отсутствует то программа при старте создаст пустой, таким образом можно откидывать статистику, например по истечении месяца переименовать файл </w:t>
@@ -150,6 +166,10 @@
       <w:proofErr w:type="gramEnd"/>
     </w:p>
     <w:p>
+      <w:pPr>
+        <w:ind w:firstLine="567"/>
+        <w:jc w:val="both"/>
+      </w:pPr>
       <w:r>
         <w:t xml:space="preserve">Формат базы данных – открытый и универсальный, его можно отдать на анализ нашим </w:t>
       </w:r>
@@ -165,6 +185,10 @@
       </w:r>
     </w:p>
     <w:p>
+      <w:pPr>
+        <w:ind w:firstLine="567"/>
+        <w:jc w:val="both"/>
+      </w:pPr>
       <w:r>
         <w:t>Файл желательно периодически припрятывать – копировать в надежное место</w:t>
       </w:r>
@@ -185,10 +209,16 @@
         <w:t>, оттуда всегда можно будет его скачать если что.</w:t>
       </w:r>
     </w:p>
-    <w:p/>
-    <w:p>
-      <w:pPr>
-        <w:jc w:val="center"/>
+    <w:p>
+      <w:pPr>
+        <w:ind w:firstLine="567"/>
+        <w:jc w:val="both"/>
+      </w:pPr>
+    </w:p>
+    <w:p>
+      <w:pPr>
+        <w:ind w:firstLine="567"/>
+        <w:jc w:val="both"/>
         <w:rPr>
           <w:b/>
         </w:rPr>
@@ -196,7 +226,8 @@
     </w:p>
     <w:p>
       <w:pPr>
-        <w:jc w:val="center"/>
+        <w:ind w:firstLine="567"/>
+        <w:jc w:val="both"/>
         <w:rPr>
           <w:b/>
         </w:rPr>
@@ -209,11 +240,19 @@
       </w:r>
     </w:p>
     <w:p>
+      <w:pPr>
+        <w:ind w:firstLine="567"/>
+        <w:jc w:val="both"/>
+      </w:pPr>
       <w:r>
         <w:t>Нижняя и левая часть – вспомогательные, в работе не нужны, потом их спрячу</w:t>
       </w:r>
     </w:p>
     <w:p>
+      <w:pPr>
+        <w:ind w:firstLine="567"/>
+        <w:jc w:val="both"/>
+      </w:pPr>
       <w:r>
         <w:t xml:space="preserve">Центр и правая часть – таблица, в любой момент </w:t>
       </w:r>
@@ -235,6 +274,10 @@
       </w:r>
     </w:p>
     <w:p>
+      <w:pPr>
+        <w:ind w:firstLine="567"/>
+        <w:jc w:val="both"/>
+      </w:pPr>
       <w:r>
         <w:t>По структуре – сам файл текстовый (</w:t>
       </w:r>
@@ -249,21 +292,37 @@
       </w:r>
     </w:p>
     <w:p>
+      <w:pPr>
+        <w:ind w:firstLine="567"/>
+        <w:jc w:val="both"/>
+      </w:pPr>
       <w:r>
         <w:t>Кнопка – Обработать воинов клана – вычитывает из интернета список воинов по ссылке клана,</w:t>
       </w:r>
     </w:p>
     <w:p>
+      <w:pPr>
+        <w:ind w:firstLine="567"/>
+        <w:jc w:val="both"/>
+      </w:pPr>
       <w:r>
         <w:t>И заполняет таблицу, если надо эту таблицу уже можно сохранить для себя и считать самому.</w:t>
       </w:r>
     </w:p>
     <w:p>
+      <w:pPr>
+        <w:ind w:firstLine="567"/>
+        <w:jc w:val="both"/>
+      </w:pPr>
       <w:r>
         <w:t>Кнопка – Записать в базу – сохраняет эту таблицу в базу данных с отметкой даты и времени записи для последующей автоматической обработки.</w:t>
       </w:r>
     </w:p>
     <w:p>
+      <w:pPr>
+        <w:ind w:firstLine="567"/>
+        <w:jc w:val="both"/>
+      </w:pPr>
       <w:r>
         <w:t xml:space="preserve">Кнопка – Выбрать разницу – слева 2 поля с метками данных воинов (дата и время когда было сохранено) – </w:t>
       </w:r>
@@ -302,6 +361,10 @@
       </w:r>
     </w:p>
     <w:p>
+      <w:pPr>
+        <w:ind w:firstLine="567"/>
+        <w:jc w:val="both"/>
+      </w:pPr>
       <w:r>
         <w:t xml:space="preserve">Выбрать на дату – слева в первом поле выбираем метку </w:t>
       </w:r>
@@ -324,9 +387,8 @@
     </w:p>
     <w:p>
       <w:pPr>
-        <w:rPr>
-          <w:lang w:val="en-US"/>
-        </w:rPr>
+        <w:ind w:firstLine="567"/>
+        <w:jc w:val="both"/>
       </w:pPr>
       <w:r>
         <w:t>Ниже есть до таблицы свободное место – туда хочу попробовать добавить аналогично клановые задания и подземы.</w:t>
@@ -334,7 +396,8 @@
     </w:p>
     <w:p>
       <w:pPr>
-        <w:jc w:val="center"/>
+        <w:ind w:firstLine="567"/>
+        <w:jc w:val="both"/>
         <w:rPr>
           <w:b/>
         </w:rPr>
@@ -348,14 +411,20 @@
     </w:p>
     <w:p>
       <w:pPr>
-        <w:jc w:val="center"/>
+        <w:ind w:firstLine="567"/>
+        <w:jc w:val="both"/>
         <w:rPr>
           <w:b/>
         </w:rPr>
       </w:pPr>
     </w:p>
     <w:p>
-      <w:r>
+      <w:pPr>
+        <w:ind w:firstLine="567"/>
+        <w:jc w:val="both"/>
+      </w:pPr>
+      <w:r>
+        <w:lastRenderedPageBreak/>
         <w:t xml:space="preserve">Беда в том что для того чтобы получить лог подзема нужно быть </w:t>
       </w:r>
       <w:proofErr w:type="spellStart"/>
@@ -368,9 +437,30 @@
       </w:r>
     </w:p>
     <w:p>
-      <w:r>
-        <w:lastRenderedPageBreak/>
-        <w:t xml:space="preserve">Необходимо вставить в поле ссылку на лог боя, указать номер похода (1 или 2) а далее открыть лог в браузере и сохранить его в формате – Только </w:t>
+      <w:pPr>
+        <w:ind w:firstLine="567"/>
+        <w:jc w:val="both"/>
+      </w:pPr>
+      <w:r>
+        <w:t xml:space="preserve">Необходимо </w:t>
+      </w:r>
+      <w:r>
+        <w:t>сам лог открыть в новой вкладке браузера</w:t>
+      </w:r>
+      <w:r>
+        <w:t xml:space="preserve">, забрать оттуда ссылку и </w:t>
+      </w:r>
+      <w:r>
+        <w:t>вставить</w:t>
+      </w:r>
+      <w:r>
+        <w:t xml:space="preserve"> её </w:t>
+      </w:r>
+      <w:r>
+        <w:t xml:space="preserve"> в поле </w:t>
+      </w:r>
+      <w:r>
+        <w:t xml:space="preserve">в программе. Чтобы совершать меньше движений, необходимо сохранить страницу браузера на диск в формате «Только </w:t>
       </w:r>
       <w:r>
         <w:rPr>
@@ -379,10 +469,33 @@
         <w:t>HTML</w:t>
       </w:r>
       <w:r>
+        <w:t xml:space="preserve">» имя дать 2712221 – это дата 27 декабря 22 </w:t>
+      </w:r>
+      <w:proofErr w:type="gramStart"/>
+      <w:r>
+        <w:t>года</w:t>
+      </w:r>
+      <w:proofErr w:type="gramEnd"/>
+      <w:r>
+        <w:t xml:space="preserve"> а 1 – это номер похода – первый или второй, но если добавлять третий и вплоть до 9 – будет тоже работать, это связано с тем что в логе не хранится дата и номер похода и узнать их потом будет неоткуда.</w:t>
+      </w:r>
+      <w:r>
+        <w:t xml:space="preserve"> После чего нажать кнопку обработать лог подзема. Программа предложит указать вот этот сохраненный файл с логом</w:t>
+      </w:r>
+      <w:r>
+        <w:t>, а дату заберет из названия файла и номер похода тоже</w:t>
+      </w:r>
+      <w:r>
         <w:t xml:space="preserve">. </w:t>
       </w:r>
-      <w:r>
-        <w:t xml:space="preserve">После чего нажать кнопку обработать лог подзема. Программа предложит указать вот этот сохраненный файл с логом. При обработке лога появляется следующая печаль – длинные </w:t>
+    </w:p>
+    <w:p>
+      <w:pPr>
+        <w:ind w:firstLine="567"/>
+        <w:jc w:val="both"/>
+      </w:pPr>
+      <w:r>
+        <w:t xml:space="preserve">При обработке лога появляется следующая печаль – длинные </w:t>
       </w:r>
       <w:proofErr w:type="spellStart"/>
       <w:r>
@@ -406,37 +519,93 @@
       </w:r>
       <w:proofErr w:type="gramEnd"/>
       <w:r>
-        <w:t xml:space="preserve"> а во второй руками можно внести как надо, но в этом случае проще тут же загрузить БМ и опять обработать подзем. </w:t>
-      </w:r>
-      <w:r>
-        <w:t xml:space="preserve">Не забываем сменить </w:t>
-      </w:r>
+        <w:t xml:space="preserve"> а во второй руками можно внести как надо, но в этом случае проще тут же загрузить БМ и опять обработать подзем.</w:t>
+      </w:r>
+      <w:r>
+        <w:t xml:space="preserve">. </w:t>
+      </w:r>
+    </w:p>
+    <w:p>
+      <w:pPr>
+        <w:ind w:firstLine="567"/>
+        <w:jc w:val="both"/>
+      </w:pPr>
+      <w:r>
+        <w:t>После того как убедились что все в табличке нормально – жмем кнопку – Записать в базу. В базе сохраняется: список бойцов, дата, номер и ссылка похода, глава отряда и разыгранная лотерея</w:t>
+      </w:r>
+      <w:r>
+        <w:t>.</w:t>
+      </w:r>
+      <w:r>
+        <w:t xml:space="preserve"> Бойцы похода пронумерованы, лидер идет под своим номером и под номером -1. Это надо для подсчета месячных походов – знать кто лидер для начисления </w:t>
+      </w:r>
+      <w:proofErr w:type="spellStart"/>
       <w:proofErr w:type="gramStart"/>
       <w:r>
-        <w:t>дату</w:t>
-      </w:r>
+        <w:t>доп</w:t>
+      </w:r>
+      <w:proofErr w:type="spellEnd"/>
       <w:proofErr w:type="gramEnd"/>
       <w:r>
-        <w:t xml:space="preserve"> если лог вчерашний, по умолчанию стоит сегодняшняя дата. </w:t>
-      </w:r>
-      <w:proofErr w:type="gramStart"/>
-      <w:r>
-        <w:t>П</w:t>
-      </w:r>
-      <w:proofErr w:type="gramEnd"/>
-      <w:r>
-        <w:t>осле того как убедились что все в табличке нормально – жмем кнопку – Записать в базу. В базе сохраняется: список бойцов, дата, номер и ссылка похода, глава отряда и разыгранная лотерея</w:t>
-      </w:r>
-      <w:r>
-        <w:t>.</w:t>
-      </w:r>
-    </w:p>
-    <w:p>
-      <w:r>
-        <w:t>Вот эти данные я хочу сесть и за декабрь загрузить, для тренировки обсчета количества походов и лидерства, но это чуть позже, как нормально допишу загрузку.</w:t>
-      </w:r>
+        <w:t xml:space="preserve"> баллов. </w:t>
+      </w:r>
+    </w:p>
+    <w:p>
+      <w:pPr>
+        <w:ind w:firstLine="567"/>
+        <w:jc w:val="both"/>
+      </w:pPr>
       <w:bookmarkStart w:id="0" w:name="_GoBack"/>
       <w:bookmarkEnd w:id="0"/>
+      <w:r>
+        <w:t>Кнопки сформировать в целом ясно – если на 1 дату то выберет походы за дату с лотереей, сколько их там было, подсчет за период – с и по указанную дату включительно количества походов, баллов за лидерство и итог.</w:t>
+      </w:r>
+    </w:p>
+    <w:p>
+      <w:pPr>
+        <w:ind w:firstLine="567"/>
+        <w:jc w:val="both"/>
+      </w:pPr>
+    </w:p>
+    <w:p>
+      <w:pPr>
+        <w:ind w:firstLine="567"/>
+        <w:jc w:val="both"/>
+      </w:pPr>
+      <w:r>
+        <w:t>Далее Клановые задания</w:t>
+      </w:r>
+    </w:p>
+    <w:p>
+      <w:pPr>
+        <w:ind w:firstLine="567"/>
+        <w:jc w:val="both"/>
+      </w:pPr>
+      <w:r>
+        <w:t>Аналогично подземам – просмотр требует авторизации, значит необходимо открыть страницу с заданием</w:t>
+      </w:r>
+      <w:r>
+        <w:t xml:space="preserve"> и сохранить её в формате только </w:t>
+      </w:r>
+      <w:proofErr w:type="gramStart"/>
+      <w:r>
+        <w:t>Н</w:t>
+      </w:r>
+      <w:proofErr w:type="gramEnd"/>
+      <w:r>
+        <w:rPr>
+          <w:lang w:val="en-US"/>
+        </w:rPr>
+        <w:t>TML</w:t>
+      </w:r>
+      <w:r>
+        <w:t xml:space="preserve"> с названием которое начинается на 271222 – дата, далее всё равно что будет – я заберу только дату из имени, задание заберу уже со страницы.</w:t>
+      </w:r>
+    </w:p>
+    <w:p>
+      <w:pPr>
+        <w:jc w:val="both"/>
+      </w:pPr>
     </w:p>
     <w:sectPr>
       <w:pgSz w:w="11906" w:h="16838"/>
@@ -1564,7 +1733,7 @@
   <a:extraClrSchemeLst/>
   <a:extLst>
     <a:ext uri="{05A4C25C-085E-4340-85A3-A5531E510DB2}">
-      <thm15:themeFamily xmlns="" xmlns:thm15="http://schemas.microsoft.com/office/thememl/2012/main" name="Office Theme" id="{62F939B6-93AF-4DB8-9C6B-D6C7DFDC589F}" vid="{4A3C46E8-61CC-4603-A589-7422A47A8E4A}"/>
+      <thm15:themeFamily xmlns:thm15="http://schemas.microsoft.com/office/thememl/2012/main" xmlns="" name="Office Theme" id="{62F939B6-93AF-4DB8-9C6B-D6C7DFDC589F}" vid="{4A3C46E8-61CC-4603-A589-7422A47A8E4A}"/>
     </a:ext>
   </a:extLst>
 </a:theme>

</xml_diff>

<commit_message>
AUTO FROM WORK 28.12.2022 16:57:33,26
</commit_message>
<xml_diff>
--- a/i.docx
+++ b/i.docx
@@ -1,6 +1,6 @@
 
 <file path=word/document.xml><?xml version="1.0" encoding="utf-8"?>
-<w:document xmlns:wpc="http://schemas.microsoft.com/office/word/2010/wordprocessingCanvas" xmlns:mc="http://schemas.openxmlformats.org/markup-compatibility/2006" xmlns:o="urn:schemas-microsoft-com:office:office" xmlns:r="http://schemas.openxmlformats.org/officeDocument/2006/relationships" xmlns:m="http://schemas.openxmlformats.org/officeDocument/2006/math" xmlns:v="urn:schemas-microsoft-com:vml" xmlns:wp14="http://schemas.microsoft.com/office/word/2010/wordprocessingDrawing" xmlns:wp="http://schemas.openxmlformats.org/drawingml/2006/wordprocessingDrawing" xmlns:w10="urn:schemas-microsoft-com:office:word" xmlns:w="http://schemas.openxmlformats.org/wordprocessingml/2006/main" xmlns:w14="http://schemas.microsoft.com/office/word/2010/wordml" xmlns:wpg="http://schemas.microsoft.com/office/word/2010/wordprocessingGroup" xmlns:wpi="http://schemas.microsoft.com/office/word/2010/wordprocessingInk" xmlns:wne="http://schemas.microsoft.com/office/word/2006/wordml" xmlns:wps="http://schemas.microsoft.com/office/word/2010/wordprocessingShape" mc:Ignorable="w14 wp14">
+<w:document xmlns:wpc="http://schemas.microsoft.com/office/word/2010/wordprocessingCanvas" xmlns:cx="http://schemas.microsoft.com/office/drawing/2014/chartex" xmlns:cx1="http://schemas.microsoft.com/office/drawing/2015/9/8/chartex" xmlns:cx2="http://schemas.microsoft.com/office/drawing/2015/10/21/chartex" xmlns:cx3="http://schemas.microsoft.com/office/drawing/2016/5/9/chartex" xmlns:cx4="http://schemas.microsoft.com/office/drawing/2016/5/10/chartex" xmlns:cx5="http://schemas.microsoft.com/office/drawing/2016/5/11/chartex" xmlns:cx6="http://schemas.microsoft.com/office/drawing/2016/5/12/chartex" xmlns:cx7="http://schemas.microsoft.com/office/drawing/2016/5/13/chartex" xmlns:cx8="http://schemas.microsoft.com/office/drawing/2016/5/14/chartex" xmlns:mc="http://schemas.openxmlformats.org/markup-compatibility/2006" xmlns:aink="http://schemas.microsoft.com/office/drawing/2016/ink" xmlns:am3d="http://schemas.microsoft.com/office/drawing/2017/model3d" xmlns:o="urn:schemas-microsoft-com:office:office" xmlns:r="http://schemas.openxmlformats.org/officeDocument/2006/relationships" xmlns:m="http://schemas.openxmlformats.org/officeDocument/2006/math" xmlns:v="urn:schemas-microsoft-com:vml" xmlns:wp14="http://schemas.microsoft.com/office/word/2010/wordprocessingDrawing" xmlns:wp="http://schemas.openxmlformats.org/drawingml/2006/wordprocessingDrawing" xmlns:w10="urn:schemas-microsoft-com:office:word" xmlns:w="http://schemas.openxmlformats.org/wordprocessingml/2006/main" xmlns:w14="http://schemas.microsoft.com/office/word/2010/wordml" xmlns:w15="http://schemas.microsoft.com/office/word/2012/wordml" xmlns:w16cid="http://schemas.microsoft.com/office/word/2016/wordml/cid" xmlns:w16se="http://schemas.microsoft.com/office/word/2015/wordml/symex" xmlns:wpg="http://schemas.microsoft.com/office/word/2010/wordprocessingGroup" xmlns:wpi="http://schemas.microsoft.com/office/word/2010/wordprocessingInk" xmlns:wne="http://schemas.microsoft.com/office/word/2006/wordml" xmlns:wps="http://schemas.microsoft.com/office/word/2010/wordprocessingShape" mc:Ignorable="w14 w15 w16se w16cid wp14">
   <w:body>
     <w:p>
       <w:pPr>
@@ -59,9 +59,16 @@
         <w:ind w:firstLine="567"/>
         <w:jc w:val="both"/>
       </w:pPr>
+      <w:r>
+        <w:t xml:space="preserve">Если файл базы данных </w:t>
+      </w:r>
       <w:proofErr w:type="gramStart"/>
       <w:r>
-        <w:t xml:space="preserve">Если файл базы данных отсутствует то программа при старте создаст пустой, таким образом можно откидывать статистику, например по истечении месяца переименовать файл </w:t>
+        <w:t>отсутствует</w:t>
+      </w:r>
+      <w:proofErr w:type="gramEnd"/>
+      <w:r>
+        <w:t xml:space="preserve"> то программа при старте создаст пустой, таким образом можно откидывать статистику, например по истечении месяца переименовать файл </w:t>
       </w:r>
       <w:proofErr w:type="spellStart"/>
       <w:r>
@@ -163,7 +170,6 @@
       <w:r>
         <w:t xml:space="preserve"> и в нем статистика за февраль, ну или как-то так</w:t>
       </w:r>
-      <w:proofErr w:type="gramEnd"/>
     </w:p>
     <w:p>
       <w:pPr>
@@ -179,22 +185,25 @@
         <w:t>сокланам</w:t>
       </w:r>
       <w:proofErr w:type="spellEnd"/>
+      <w:r>
+        <w:t xml:space="preserve"> например</w:t>
+      </w:r>
       <w:proofErr w:type="gramEnd"/>
       <w:r>
-        <w:t xml:space="preserve"> например, кто программист – практически у любого программиста есть программа которая умеет с ним работать, и практически любой программист знает язык для обработки этого формата.</w:t>
-      </w:r>
-    </w:p>
-    <w:p>
-      <w:pPr>
-        <w:ind w:firstLine="567"/>
-        <w:jc w:val="both"/>
-      </w:pPr>
-      <w:r>
-        <w:t>Файл желательно периодически припрятывать – копировать в надежное место</w:t>
+        <w:t>, кто программист – практически у любого программиста есть программа которая умеет с ним работать, и практически любой программист знает язык для обработки этого формата.</w:t>
+      </w:r>
+    </w:p>
+    <w:p>
+      <w:pPr>
+        <w:ind w:firstLine="567"/>
+        <w:jc w:val="both"/>
+      </w:pPr>
+      <w:r>
+        <w:t xml:space="preserve">Файл желательно периодически припрятывать – копировать в надежное </w:t>
       </w:r>
       <w:proofErr w:type="gramStart"/>
       <w:r>
-        <w:t xml:space="preserve"> ,</w:t>
+        <w:t>место ,</w:t>
       </w:r>
       <w:proofErr w:type="gramEnd"/>
       <w:r>
@@ -330,18 +339,18 @@
         <w:t>в первом поле слева</w:t>
       </w:r>
       <w:r>
-        <w:t xml:space="preserve"> выбираем начало периода ( например 1 число месяца) </w:t>
-      </w:r>
-      <w:r>
-        <w:t>во втором поле – коне</w:t>
+        <w:t xml:space="preserve"> выбираем начало периода </w:t>
       </w:r>
       <w:proofErr w:type="gramStart"/>
       <w:r>
-        <w:t>ц(</w:t>
+        <w:t>( например</w:t>
       </w:r>
       <w:proofErr w:type="gramEnd"/>
       <w:r>
-        <w:t xml:space="preserve">последнее число), нажимаем – получаем таблицу с теми кто повысил свою </w:t>
+        <w:t xml:space="preserve"> 1 число месяца) </w:t>
+      </w:r>
+      <w:r>
+        <w:t xml:space="preserve">во втором поле – конец(последнее число), нажимаем – получаем таблицу с теми кто повысил свою </w:t>
       </w:r>
       <w:proofErr w:type="spellStart"/>
       <w:r>
@@ -366,15 +375,15 @@
         <w:jc w:val="both"/>
       </w:pPr>
       <w:r>
-        <w:t xml:space="preserve">Выбрать на дату – слева в первом поле выбираем метку </w:t>
+        <w:t xml:space="preserve">Выбрать на дату – слева в первом поле выбираем метку даты-времени и выбирается полный сохраненный список воинов с </w:t>
       </w:r>
       <w:proofErr w:type="gramStart"/>
       <w:r>
-        <w:t>даты-времени</w:t>
+        <w:t>показателями  их</w:t>
       </w:r>
       <w:proofErr w:type="gramEnd"/>
       <w:r>
-        <w:t xml:space="preserve"> и выбирается полный сохраненный список воинов с показателями  их уровня, </w:t>
+        <w:t xml:space="preserve"> уровня, </w:t>
       </w:r>
       <w:proofErr w:type="spellStart"/>
       <w:r>
@@ -445,10 +454,7 @@
         <w:t xml:space="preserve">Необходимо </w:t>
       </w:r>
       <w:r>
-        <w:t>сам лог открыть в новой вкладке браузера</w:t>
-      </w:r>
-      <w:r>
-        <w:t xml:space="preserve">, забрать оттуда ссылку и </w:t>
+        <w:t xml:space="preserve">сам лог открыть в новой вкладке браузера, забрать оттуда ссылку и </w:t>
       </w:r>
       <w:r>
         <w:t>вставить</w:t>
@@ -469,138 +475,136 @@
         <w:t>HTML</w:t>
       </w:r>
       <w:r>
-        <w:t xml:space="preserve">» имя дать 2712221 – это дата 27 декабря 22 </w:t>
+        <w:t>» имя дать 2712221 – это дата 27 декабря 22 года а 1 – это номер похода – первый или второй, но если добавлять третий и вплоть до 9 – будет тоже работать, это связано с тем что в логе не хранится дата и номер похода и узнать их потом будет неоткуда.</w:t>
+      </w:r>
+      <w:r>
+        <w:t xml:space="preserve"> После чего нажать кнопку обработать лог подзема. Программа предложит указать вот этот сохраненный файл с логом</w:t>
+      </w:r>
+      <w:r>
+        <w:t>, а дату заберет из названия файла и номер похода тоже</w:t>
+      </w:r>
+      <w:r>
+        <w:t xml:space="preserve">. </w:t>
+      </w:r>
+    </w:p>
+    <w:p>
+      <w:pPr>
+        <w:ind w:firstLine="567"/>
+        <w:jc w:val="both"/>
+      </w:pPr>
+      <w:r>
+        <w:t xml:space="preserve">При обработке лога появляется следующая печаль – длинные ники обрезаются, для этого я иду в базу и пытаюсь подобрать ник оттуда, 99,9% он найдется если в базе хоть раз был зафиксирован этот воин (при подсчете БМ, отсюда – желательно при изменении состава клана на всякий случай фиксировать БМ в Базе). На случай если все же воин не найден, это не беда – в третьем столбце будет сокращенный ник а во второй руками можно внести как надо, но в этом случае проще тут же загрузить БМ и опять обработать </w:t>
       </w:r>
       <w:proofErr w:type="gramStart"/>
       <w:r>
-        <w:t>года</w:t>
+        <w:t>подзем.</w:t>
+      </w:r>
+      <w:r>
+        <w:t>.</w:t>
       </w:r>
       <w:proofErr w:type="gramEnd"/>
       <w:r>
-        <w:t xml:space="preserve"> а 1 – это номер похода – первый или второй, но если добавлять третий и вплоть до 9 – будет тоже работать, это связано с тем что в логе не хранится дата и номер похода и узнать их потом будет неоткуда.</w:t>
-      </w:r>
-      <w:r>
-        <w:t xml:space="preserve"> После чего нажать кнопку обработать лог подзема. Программа предложит указать вот этот сохраненный файл с логом</w:t>
-      </w:r>
-      <w:r>
-        <w:t>, а дату заберет из названия файла и номер похода тоже</w:t>
-      </w:r>
-      <w:r>
-        <w:t xml:space="preserve">. </w:t>
-      </w:r>
-    </w:p>
-    <w:p>
-      <w:pPr>
-        <w:ind w:firstLine="567"/>
-        <w:jc w:val="both"/>
-      </w:pPr>
-      <w:r>
-        <w:t xml:space="preserve">При обработке лога появляется следующая печаль – длинные </w:t>
+        <w:t xml:space="preserve"> </w:t>
+      </w:r>
+    </w:p>
+    <w:p>
+      <w:pPr>
+        <w:ind w:firstLine="567"/>
+        <w:jc w:val="both"/>
+      </w:pPr>
+      <w:r>
+        <w:t>После того как убедились что все в табличке нормально – жмем кнопку – Записать в базу. В базе сохраняется: список бойцов, дата, номер и ссылка похода, глава отряда и разыгранная лотерея</w:t>
+      </w:r>
+      <w:r>
+        <w:t>.</w:t>
+      </w:r>
+      <w:r>
+        <w:t xml:space="preserve"> Бойцы похода пронумерованы, лидер идет под своим номером и под номером -1. Это надо для подсчета месячных походов – знать кто лидер для начисления </w:t>
       </w:r>
       <w:proofErr w:type="spellStart"/>
       <w:r>
-        <w:t>ники</w:t>
+        <w:t>доп</w:t>
       </w:r>
       <w:proofErr w:type="spellEnd"/>
       <w:r>
-        <w:t xml:space="preserve"> обрезаются, для этого я иду в базу и пытаюсь подобрать ник оттуда, 99,9% он </w:t>
-      </w:r>
-      <w:proofErr w:type="gramStart"/>
-      <w:r>
-        <w:t>найдется</w:t>
-      </w:r>
-      <w:proofErr w:type="gramEnd"/>
-      <w:r>
-        <w:t xml:space="preserve"> если в базе хоть раз был зафиксирован этот воин (при подсчете БМ, отсюда – желательно при изменении состава клана на всякий случай фиксировать БМ в Базе). На случай если все же воин не найден, это не беда – в третьем столбце будет сокращенный </w:t>
-      </w:r>
-      <w:proofErr w:type="gramStart"/>
-      <w:r>
-        <w:t>ник</w:t>
-      </w:r>
-      <w:proofErr w:type="gramEnd"/>
-      <w:r>
-        <w:t xml:space="preserve"> а во второй руками можно внести как надо, но в этом случае проще тут же загрузить БМ и опять обработать подзем.</w:t>
-      </w:r>
-      <w:r>
-        <w:t xml:space="preserve">. </w:t>
-      </w:r>
-    </w:p>
-    <w:p>
-      <w:pPr>
-        <w:ind w:firstLine="567"/>
-        <w:jc w:val="both"/>
-      </w:pPr>
-      <w:r>
-        <w:t>После того как убедились что все в табличке нормально – жмем кнопку – Записать в базу. В базе сохраняется: список бойцов, дата, номер и ссылка похода, глава отряда и разыгранная лотерея</w:t>
-      </w:r>
-      <w:r>
-        <w:t>.</w:t>
-      </w:r>
-      <w:r>
-        <w:t xml:space="preserve"> Бойцы похода пронумерованы, лидер идет под своим номером и под номером -1. Это надо для подсчета месячных походов – знать кто лидер для начисления </w:t>
+        <w:t xml:space="preserve"> баллов. </w:t>
+      </w:r>
+    </w:p>
+    <w:p>
+      <w:pPr>
+        <w:ind w:firstLine="567"/>
+        <w:jc w:val="both"/>
+      </w:pPr>
+      <w:r>
+        <w:t>Кнопки сформировать в целом ясно – если на 1 дату то выберет походы за дату с лотереей, сколько их там было, подсчет за период – с и по указанную дату включительно количества походов, баллов за лидерство и итог.</w:t>
+      </w:r>
+    </w:p>
+    <w:p>
+      <w:pPr>
+        <w:ind w:firstLine="567"/>
+        <w:jc w:val="both"/>
+      </w:pPr>
+    </w:p>
+    <w:p>
+      <w:pPr>
+        <w:ind w:firstLine="567"/>
+        <w:jc w:val="center"/>
+        <w:rPr>
+          <w:b/>
+        </w:rPr>
+      </w:pPr>
+      <w:r>
+        <w:rPr>
+          <w:b/>
+        </w:rPr>
+        <w:t>Клановые задания</w:t>
+      </w:r>
+    </w:p>
+    <w:p>
+      <w:pPr>
+        <w:ind w:firstLine="567"/>
+        <w:jc w:val="both"/>
+      </w:pPr>
+      <w:r>
+        <w:t>Аналогично подземам – просмотр требует авторизации, значит необходимо открыть страницу с заданием</w:t>
+      </w:r>
+      <w:r>
+        <w:t xml:space="preserve"> и сохранить её в формате только Н</w:t>
+      </w:r>
+      <w:r>
+        <w:rPr>
+          <w:lang w:val="en-US"/>
+        </w:rPr>
+        <w:t>TML</w:t>
+      </w:r>
+      <w:r>
+        <w:t xml:space="preserve"> с названием которое начинается на 271222 – дата, далее всё равно что будет – я заберу только дату из имени, задание заберу уже со страницы.</w:t>
+      </w:r>
+      <w:r>
+        <w:t xml:space="preserve"> </w:t>
+      </w:r>
+      <w:r>
+        <w:t xml:space="preserve">Выбирается со страницы название самого задания, список выполнявших его и количество баллов. </w:t>
+      </w:r>
+    </w:p>
+    <w:p>
+      <w:pPr>
+        <w:ind w:firstLine="567"/>
+        <w:jc w:val="both"/>
+      </w:pPr>
+      <w:r>
+        <w:t xml:space="preserve">Пока список для </w:t>
       </w:r>
       <w:proofErr w:type="spellStart"/>
-      <w:proofErr w:type="gramStart"/>
-      <w:r>
-        <w:t>доп</w:t>
+      <w:r>
+        <w:t>Экселя</w:t>
       </w:r>
       <w:proofErr w:type="spellEnd"/>
-      <w:proofErr w:type="gramEnd"/>
-      <w:r>
-        <w:t xml:space="preserve"> баллов. </w:t>
-      </w:r>
-    </w:p>
-    <w:p>
-      <w:pPr>
-        <w:ind w:firstLine="567"/>
-        <w:jc w:val="both"/>
-      </w:pPr>
+      <w:r>
+        <w:t>, затем добавлю выбор по дате.</w:t>
+      </w:r>
       <w:bookmarkStart w:id="0" w:name="_GoBack"/>
       <w:bookmarkEnd w:id="0"/>
-      <w:r>
-        <w:t>Кнопки сформировать в целом ясно – если на 1 дату то выберет походы за дату с лотереей, сколько их там было, подсчет за период – с и по указанную дату включительно количества походов, баллов за лидерство и итог.</w:t>
-      </w:r>
-    </w:p>
-    <w:p>
-      <w:pPr>
-        <w:ind w:firstLine="567"/>
-        <w:jc w:val="both"/>
-      </w:pPr>
-    </w:p>
-    <w:p>
-      <w:pPr>
-        <w:ind w:firstLine="567"/>
-        <w:jc w:val="both"/>
-      </w:pPr>
-      <w:r>
-        <w:t>Далее Клановые задания</w:t>
-      </w:r>
-    </w:p>
-    <w:p>
-      <w:pPr>
-        <w:ind w:firstLine="567"/>
-        <w:jc w:val="both"/>
-      </w:pPr>
-      <w:r>
-        <w:t>Аналогично подземам – просмотр требует авторизации, значит необходимо открыть страницу с заданием</w:t>
-      </w:r>
-      <w:r>
-        <w:t xml:space="preserve"> и сохранить её в формате только </w:t>
-      </w:r>
-      <w:proofErr w:type="gramStart"/>
-      <w:r>
-        <w:t>Н</w:t>
-      </w:r>
-      <w:proofErr w:type="gramEnd"/>
-      <w:r>
-        <w:rPr>
-          <w:lang w:val="en-US"/>
-        </w:rPr>
-        <w:t>TML</w:t>
-      </w:r>
-      <w:r>
-        <w:t xml:space="preserve"> с названием которое начинается на 271222 – дата, далее всё равно что будет – я заберу только дату из имени, задание заберу уже со страницы.</w:t>
-      </w:r>
     </w:p>
     <w:p>
       <w:pPr>
@@ -618,8 +622,8 @@
 </file>
 
 <file path=word/numbering.xml><?xml version="1.0" encoding="utf-8"?>
-<w:numbering xmlns:wpc="http://schemas.microsoft.com/office/word/2010/wordprocessingCanvas" xmlns:mc="http://schemas.openxmlformats.org/markup-compatibility/2006" xmlns:o="urn:schemas-microsoft-com:office:office" xmlns:r="http://schemas.openxmlformats.org/officeDocument/2006/relationships" xmlns:m="http://schemas.openxmlformats.org/officeDocument/2006/math" xmlns:v="urn:schemas-microsoft-com:vml" xmlns:wp14="http://schemas.microsoft.com/office/word/2010/wordprocessingDrawing" xmlns:wp="http://schemas.openxmlformats.org/drawingml/2006/wordprocessingDrawing" xmlns:w10="urn:schemas-microsoft-com:office:word" xmlns:w="http://schemas.openxmlformats.org/wordprocessingml/2006/main" xmlns:w14="http://schemas.microsoft.com/office/word/2010/wordml" xmlns:wpg="http://schemas.microsoft.com/office/word/2010/wordprocessingGroup" xmlns:wpi="http://schemas.microsoft.com/office/word/2010/wordprocessingInk" xmlns:wne="http://schemas.microsoft.com/office/word/2006/wordml" xmlns:wps="http://schemas.microsoft.com/office/word/2010/wordprocessingShape" mc:Ignorable="w14 wp14">
-  <w:abstractNum w:abstractNumId="0">
+<w:numbering xmlns:wpc="http://schemas.microsoft.com/office/word/2010/wordprocessingCanvas" xmlns:cx="http://schemas.microsoft.com/office/drawing/2014/chartex" xmlns:cx1="http://schemas.microsoft.com/office/drawing/2015/9/8/chartex" xmlns:cx2="http://schemas.microsoft.com/office/drawing/2015/10/21/chartex" xmlns:cx3="http://schemas.microsoft.com/office/drawing/2016/5/9/chartex" xmlns:cx4="http://schemas.microsoft.com/office/drawing/2016/5/10/chartex" xmlns:cx5="http://schemas.microsoft.com/office/drawing/2016/5/11/chartex" xmlns:cx6="http://schemas.microsoft.com/office/drawing/2016/5/12/chartex" xmlns:cx7="http://schemas.microsoft.com/office/drawing/2016/5/13/chartex" xmlns:cx8="http://schemas.microsoft.com/office/drawing/2016/5/14/chartex" xmlns:mc="http://schemas.openxmlformats.org/markup-compatibility/2006" xmlns:aink="http://schemas.microsoft.com/office/drawing/2016/ink" xmlns:am3d="http://schemas.microsoft.com/office/drawing/2017/model3d" xmlns:o="urn:schemas-microsoft-com:office:office" xmlns:r="http://schemas.openxmlformats.org/officeDocument/2006/relationships" xmlns:m="http://schemas.openxmlformats.org/officeDocument/2006/math" xmlns:v="urn:schemas-microsoft-com:vml" xmlns:wp14="http://schemas.microsoft.com/office/word/2010/wordprocessingDrawing" xmlns:wp="http://schemas.openxmlformats.org/drawingml/2006/wordprocessingDrawing" xmlns:w10="urn:schemas-microsoft-com:office:word" xmlns:w="http://schemas.openxmlformats.org/wordprocessingml/2006/main" xmlns:w14="http://schemas.microsoft.com/office/word/2010/wordml" xmlns:w15="http://schemas.microsoft.com/office/word/2012/wordml" xmlns:w16cid="http://schemas.microsoft.com/office/word/2016/wordml/cid" xmlns:w16se="http://schemas.microsoft.com/office/word/2015/wordml/symex" xmlns:wpg="http://schemas.microsoft.com/office/word/2010/wordprocessingGroup" xmlns:wpi="http://schemas.microsoft.com/office/word/2010/wordprocessingInk" xmlns:wne="http://schemas.microsoft.com/office/word/2006/wordml" xmlns:wps="http://schemas.microsoft.com/office/word/2010/wordprocessingShape" mc:Ignorable="w14 w15 w16se w16cid wp14">
+  <w:abstractNum w:abstractNumId="0" w15:restartNumberingAfterBreak="0">
     <w:nsid w:val="3EB318FE"/>
     <w:multiLevelType w:val="hybridMultilevel"/>
     <w:tmpl w:val="4FA62244"/>
@@ -715,7 +719,7 @@
 </file>
 
 <file path=word/styles.xml><?xml version="1.0" encoding="utf-8"?>
-<w:styles xmlns:mc="http://schemas.openxmlformats.org/markup-compatibility/2006" xmlns:r="http://schemas.openxmlformats.org/officeDocument/2006/relationships" xmlns:w="http://schemas.openxmlformats.org/wordprocessingml/2006/main" xmlns:w14="http://schemas.microsoft.com/office/word/2010/wordml" mc:Ignorable="w14">
+<w:styles xmlns:mc="http://schemas.openxmlformats.org/markup-compatibility/2006" xmlns:r="http://schemas.openxmlformats.org/officeDocument/2006/relationships" xmlns:w="http://schemas.openxmlformats.org/wordprocessingml/2006/main" xmlns:w14="http://schemas.microsoft.com/office/word/2010/wordml" xmlns:w15="http://schemas.microsoft.com/office/word/2012/wordml" xmlns:w16cid="http://schemas.microsoft.com/office/word/2016/wordml/cid" xmlns:w16se="http://schemas.microsoft.com/office/word/2015/wordml/symex" mc:Ignorable="w14 w15 w16se w16cid">
   <w:docDefaults>
     <w:rPrDefault>
       <w:rPr>
@@ -731,144 +735,382 @@
       </w:pPr>
     </w:pPrDefault>
   </w:docDefaults>
-  <w:latentStyles w:defLockedState="0" w:defUIPriority="99" w:defSemiHidden="1" w:defUnhideWhenUsed="1" w:defQFormat="0" w:count="267">
-    <w:lsdException w:name="Normal" w:semiHidden="0" w:uiPriority="0" w:unhideWhenUsed="0" w:qFormat="1"/>
-    <w:lsdException w:name="heading 1" w:semiHidden="0" w:uiPriority="0" w:unhideWhenUsed="0" w:qFormat="1"/>
-    <w:lsdException w:name="heading 2" w:uiPriority="0" w:qFormat="1"/>
-    <w:lsdException w:name="heading 3" w:uiPriority="0" w:qFormat="1"/>
-    <w:lsdException w:name="heading 4" w:uiPriority="0" w:qFormat="1"/>
-    <w:lsdException w:name="heading 5" w:uiPriority="9" w:qFormat="1"/>
-    <w:lsdException w:name="heading 6" w:uiPriority="9" w:qFormat="1"/>
-    <w:lsdException w:name="heading 7" w:uiPriority="9" w:qFormat="1"/>
-    <w:lsdException w:name="heading 8" w:uiPriority="9" w:qFormat="1"/>
-    <w:lsdException w:name="heading 9" w:uiPriority="9" w:qFormat="1"/>
-    <w:lsdException w:name="toc 1" w:uiPriority="39"/>
-    <w:lsdException w:name="toc 2" w:uiPriority="39"/>
-    <w:lsdException w:name="toc 3" w:uiPriority="39"/>
-    <w:lsdException w:name="toc 4" w:uiPriority="39"/>
-    <w:lsdException w:name="toc 5" w:uiPriority="39"/>
-    <w:lsdException w:name="toc 6" w:uiPriority="39"/>
-    <w:lsdException w:name="toc 7" w:uiPriority="39"/>
-    <w:lsdException w:name="toc 8" w:uiPriority="39"/>
-    <w:lsdException w:name="toc 9" w:uiPriority="39"/>
-    <w:lsdException w:name="caption" w:uiPriority="35" w:qFormat="1"/>
-    <w:lsdException w:name="Title" w:semiHidden="0" w:uiPriority="0" w:unhideWhenUsed="0" w:qFormat="1"/>
-    <w:lsdException w:name="Default Paragraph Font" w:uiPriority="1"/>
-    <w:lsdException w:name="Subtitle" w:semiHidden="0" w:uiPriority="11" w:unhideWhenUsed="0" w:qFormat="1"/>
-    <w:lsdException w:name="Strong" w:semiHidden="0" w:uiPriority="22" w:unhideWhenUsed="0" w:qFormat="1"/>
-    <w:lsdException w:name="Emphasis" w:semiHidden="0" w:uiPriority="20" w:unhideWhenUsed="0" w:qFormat="1"/>
-    <w:lsdException w:name="Table Grid" w:semiHidden="0" w:uiPriority="39" w:unhideWhenUsed="0"/>
-    <w:lsdException w:name="Placeholder Text" w:unhideWhenUsed="0"/>
-    <w:lsdException w:name="No Spacing" w:semiHidden="0" w:uiPriority="1" w:unhideWhenUsed="0" w:qFormat="1"/>
-    <w:lsdException w:name="Light Shading" w:semiHidden="0" w:uiPriority="60" w:unhideWhenUsed="0"/>
-    <w:lsdException w:name="Light List" w:semiHidden="0" w:uiPriority="61" w:unhideWhenUsed="0"/>
-    <w:lsdException w:name="Light Grid" w:semiHidden="0" w:uiPriority="62" w:unhideWhenUsed="0"/>
-    <w:lsdException w:name="Medium Shading 1" w:semiHidden="0" w:uiPriority="63" w:unhideWhenUsed="0"/>
-    <w:lsdException w:name="Medium Shading 2" w:semiHidden="0" w:uiPriority="64" w:unhideWhenUsed="0"/>
-    <w:lsdException w:name="Medium List 1" w:semiHidden="0" w:uiPriority="65" w:unhideWhenUsed="0"/>
-    <w:lsdException w:name="Medium List 2" w:semiHidden="0" w:uiPriority="66" w:unhideWhenUsed="0"/>
-    <w:lsdException w:name="Medium Grid 1" w:semiHidden="0" w:uiPriority="67" w:unhideWhenUsed="0"/>
-    <w:lsdException w:name="Medium Grid 2" w:semiHidden="0" w:uiPriority="68" w:unhideWhenUsed="0"/>
-    <w:lsdException w:name="Medium Grid 3" w:semiHidden="0" w:uiPriority="69" w:unhideWhenUsed="0"/>
-    <w:lsdException w:name="Dark List" w:semiHidden="0" w:uiPriority="70" w:unhideWhenUsed="0"/>
-    <w:lsdException w:name="Colorful Shading" w:semiHidden="0" w:uiPriority="71" w:unhideWhenUsed="0"/>
-    <w:lsdException w:name="Colorful List" w:semiHidden="0" w:uiPriority="72" w:unhideWhenUsed="0"/>
-    <w:lsdException w:name="Colorful Grid" w:semiHidden="0" w:uiPriority="73" w:unhideWhenUsed="0"/>
-    <w:lsdException w:name="Light Shading Accent 1" w:semiHidden="0" w:uiPriority="60" w:unhideWhenUsed="0"/>
-    <w:lsdException w:name="Light List Accent 1" w:semiHidden="0" w:uiPriority="61" w:unhideWhenUsed="0"/>
-    <w:lsdException w:name="Light Grid Accent 1" w:semiHidden="0" w:uiPriority="62" w:unhideWhenUsed="0"/>
-    <w:lsdException w:name="Medium Shading 1 Accent 1" w:semiHidden="0" w:uiPriority="63" w:unhideWhenUsed="0"/>
-    <w:lsdException w:name="Medium Shading 2 Accent 1" w:semiHidden="0" w:uiPriority="64" w:unhideWhenUsed="0"/>
-    <w:lsdException w:name="Medium List 1 Accent 1" w:semiHidden="0" w:uiPriority="65" w:unhideWhenUsed="0"/>
-    <w:lsdException w:name="Revision" w:unhideWhenUsed="0"/>
-    <w:lsdException w:name="List Paragraph" w:semiHidden="0" w:uiPriority="34" w:unhideWhenUsed="0" w:qFormat="1"/>
-    <w:lsdException w:name="Quote" w:semiHidden="0" w:uiPriority="29" w:unhideWhenUsed="0" w:qFormat="1"/>
-    <w:lsdException w:name="Intense Quote" w:semiHidden="0" w:uiPriority="30" w:unhideWhenUsed="0" w:qFormat="1"/>
-    <w:lsdException w:name="Medium List 2 Accent 1" w:semiHidden="0" w:uiPriority="66" w:unhideWhenUsed="0"/>
-    <w:lsdException w:name="Medium Grid 1 Accent 1" w:semiHidden="0" w:uiPriority="67" w:unhideWhenUsed="0"/>
-    <w:lsdException w:name="Medium Grid 2 Accent 1" w:semiHidden="0" w:uiPriority="68" w:unhideWhenUsed="0"/>
-    <w:lsdException w:name="Medium Grid 3 Accent 1" w:semiHidden="0" w:uiPriority="69" w:unhideWhenUsed="0"/>
-    <w:lsdException w:name="Dark List Accent 1" w:semiHidden="0" w:uiPriority="70" w:unhideWhenUsed="0"/>
-    <w:lsdException w:name="Colorful Shading Accent 1" w:semiHidden="0" w:uiPriority="71" w:unhideWhenUsed="0"/>
-    <w:lsdException w:name="Colorful List Accent 1" w:semiHidden="0" w:uiPriority="72" w:unhideWhenUsed="0"/>
-    <w:lsdException w:name="Colorful Grid Accent 1" w:semiHidden="0" w:uiPriority="73" w:unhideWhenUsed="0"/>
-    <w:lsdException w:name="Light Shading Accent 2" w:semiHidden="0" w:uiPriority="60" w:unhideWhenUsed="0"/>
-    <w:lsdException w:name="Light List Accent 2" w:semiHidden="0" w:uiPriority="61" w:unhideWhenUsed="0"/>
-    <w:lsdException w:name="Light Grid Accent 2" w:semiHidden="0" w:uiPriority="62" w:unhideWhenUsed="0"/>
-    <w:lsdException w:name="Medium Shading 1 Accent 2" w:semiHidden="0" w:uiPriority="63" w:unhideWhenUsed="0"/>
-    <w:lsdException w:name="Medium Shading 2 Accent 2" w:semiHidden="0" w:uiPriority="64" w:unhideWhenUsed="0"/>
-    <w:lsdException w:name="Medium List 1 Accent 2" w:semiHidden="0" w:uiPriority="65" w:unhideWhenUsed="0"/>
-    <w:lsdException w:name="Medium List 2 Accent 2" w:semiHidden="0" w:uiPriority="66" w:unhideWhenUsed="0"/>
-    <w:lsdException w:name="Medium Grid 1 Accent 2" w:semiHidden="0" w:uiPriority="67" w:unhideWhenUsed="0"/>
-    <w:lsdException w:name="Medium Grid 2 Accent 2" w:semiHidden="0" w:uiPriority="68" w:unhideWhenUsed="0"/>
-    <w:lsdException w:name="Medium Grid 3 Accent 2" w:semiHidden="0" w:uiPriority="69" w:unhideWhenUsed="0"/>
-    <w:lsdException w:name="Dark List Accent 2" w:semiHidden="0" w:uiPriority="70" w:unhideWhenUsed="0"/>
-    <w:lsdException w:name="Colorful Shading Accent 2" w:semiHidden="0" w:uiPriority="71" w:unhideWhenUsed="0"/>
-    <w:lsdException w:name="Colorful List Accent 2" w:semiHidden="0" w:uiPriority="72" w:unhideWhenUsed="0"/>
-    <w:lsdException w:name="Colorful Grid Accent 2" w:semiHidden="0" w:uiPriority="73" w:unhideWhenUsed="0"/>
-    <w:lsdException w:name="Light Shading Accent 3" w:semiHidden="0" w:uiPriority="60" w:unhideWhenUsed="0"/>
-    <w:lsdException w:name="Light List Accent 3" w:semiHidden="0" w:uiPriority="61" w:unhideWhenUsed="0"/>
-    <w:lsdException w:name="Light Grid Accent 3" w:semiHidden="0" w:uiPriority="62" w:unhideWhenUsed="0"/>
-    <w:lsdException w:name="Medium Shading 1 Accent 3" w:semiHidden="0" w:uiPriority="63" w:unhideWhenUsed="0"/>
-    <w:lsdException w:name="Medium Shading 2 Accent 3" w:semiHidden="0" w:uiPriority="64" w:unhideWhenUsed="0"/>
-    <w:lsdException w:name="Medium List 1 Accent 3" w:semiHidden="0" w:uiPriority="65" w:unhideWhenUsed="0"/>
-    <w:lsdException w:name="Medium List 2 Accent 3" w:semiHidden="0" w:uiPriority="66" w:unhideWhenUsed="0"/>
-    <w:lsdException w:name="Medium Grid 1 Accent 3" w:semiHidden="0" w:uiPriority="67" w:unhideWhenUsed="0"/>
-    <w:lsdException w:name="Medium Grid 2 Accent 3" w:semiHidden="0" w:uiPriority="68" w:unhideWhenUsed="0"/>
-    <w:lsdException w:name="Medium Grid 3 Accent 3" w:semiHidden="0" w:uiPriority="69" w:unhideWhenUsed="0"/>
-    <w:lsdException w:name="Dark List Accent 3" w:semiHidden="0" w:uiPriority="70" w:unhideWhenUsed="0"/>
-    <w:lsdException w:name="Colorful Shading Accent 3" w:semiHidden="0" w:uiPriority="71" w:unhideWhenUsed="0"/>
-    <w:lsdException w:name="Colorful List Accent 3" w:semiHidden="0" w:uiPriority="72" w:unhideWhenUsed="0"/>
-    <w:lsdException w:name="Colorful Grid Accent 3" w:semiHidden="0" w:uiPriority="73" w:unhideWhenUsed="0"/>
-    <w:lsdException w:name="Light Shading Accent 4" w:semiHidden="0" w:uiPriority="60" w:unhideWhenUsed="0"/>
-    <w:lsdException w:name="Light List Accent 4" w:semiHidden="0" w:uiPriority="61" w:unhideWhenUsed="0"/>
-    <w:lsdException w:name="Light Grid Accent 4" w:semiHidden="0" w:uiPriority="62" w:unhideWhenUsed="0"/>
-    <w:lsdException w:name="Medium Shading 1 Accent 4" w:semiHidden="0" w:uiPriority="63" w:unhideWhenUsed="0"/>
-    <w:lsdException w:name="Medium Shading 2 Accent 4" w:semiHidden="0" w:uiPriority="64" w:unhideWhenUsed="0"/>
-    <w:lsdException w:name="Medium List 1 Accent 4" w:semiHidden="0" w:uiPriority="65" w:unhideWhenUsed="0"/>
-    <w:lsdException w:name="Medium List 2 Accent 4" w:semiHidden="0" w:uiPriority="66" w:unhideWhenUsed="0"/>
-    <w:lsdException w:name="Medium Grid 1 Accent 4" w:semiHidden="0" w:uiPriority="67" w:unhideWhenUsed="0"/>
-    <w:lsdException w:name="Medium Grid 2 Accent 4" w:semiHidden="0" w:uiPriority="68" w:unhideWhenUsed="0"/>
-    <w:lsdException w:name="Medium Grid 3 Accent 4" w:semiHidden="0" w:uiPriority="69" w:unhideWhenUsed="0"/>
-    <w:lsdException w:name="Dark List Accent 4" w:semiHidden="0" w:uiPriority="70" w:unhideWhenUsed="0"/>
-    <w:lsdException w:name="Colorful Shading Accent 4" w:semiHidden="0" w:uiPriority="71" w:unhideWhenUsed="0"/>
-    <w:lsdException w:name="Colorful List Accent 4" w:semiHidden="0" w:uiPriority="72" w:unhideWhenUsed="0"/>
-    <w:lsdException w:name="Colorful Grid Accent 4" w:semiHidden="0" w:uiPriority="73" w:unhideWhenUsed="0"/>
-    <w:lsdException w:name="Light Shading Accent 5" w:semiHidden="0" w:uiPriority="60" w:unhideWhenUsed="0"/>
-    <w:lsdException w:name="Light List Accent 5" w:semiHidden="0" w:uiPriority="61" w:unhideWhenUsed="0"/>
-    <w:lsdException w:name="Light Grid Accent 5" w:semiHidden="0" w:uiPriority="62" w:unhideWhenUsed="0"/>
-    <w:lsdException w:name="Medium Shading 1 Accent 5" w:semiHidden="0" w:uiPriority="63" w:unhideWhenUsed="0"/>
-    <w:lsdException w:name="Medium Shading 2 Accent 5" w:semiHidden="0" w:uiPriority="64" w:unhideWhenUsed="0"/>
-    <w:lsdException w:name="Medium List 1 Accent 5" w:semiHidden="0" w:uiPriority="65" w:unhideWhenUsed="0"/>
-    <w:lsdException w:name="Medium List 2 Accent 5" w:semiHidden="0" w:uiPriority="66" w:unhideWhenUsed="0"/>
-    <w:lsdException w:name="Medium Grid 1 Accent 5" w:semiHidden="0" w:uiPriority="67" w:unhideWhenUsed="0"/>
-    <w:lsdException w:name="Medium Grid 2 Accent 5" w:semiHidden="0" w:uiPriority="68" w:unhideWhenUsed="0"/>
-    <w:lsdException w:name="Medium Grid 3 Accent 5" w:semiHidden="0" w:uiPriority="69" w:unhideWhenUsed="0"/>
-    <w:lsdException w:name="Dark List Accent 5" w:semiHidden="0" w:uiPriority="70" w:unhideWhenUsed="0"/>
-    <w:lsdException w:name="Colorful Shading Accent 5" w:semiHidden="0" w:uiPriority="71" w:unhideWhenUsed="0"/>
-    <w:lsdException w:name="Colorful List Accent 5" w:semiHidden="0" w:uiPriority="72" w:unhideWhenUsed="0"/>
-    <w:lsdException w:name="Colorful Grid Accent 5" w:semiHidden="0" w:uiPriority="73" w:unhideWhenUsed="0"/>
-    <w:lsdException w:name="Light Shading Accent 6" w:semiHidden="0" w:uiPriority="60" w:unhideWhenUsed="0"/>
-    <w:lsdException w:name="Light List Accent 6" w:semiHidden="0" w:uiPriority="61" w:unhideWhenUsed="0"/>
-    <w:lsdException w:name="Light Grid Accent 6" w:semiHidden="0" w:uiPriority="62" w:unhideWhenUsed="0"/>
-    <w:lsdException w:name="Medium Shading 1 Accent 6" w:semiHidden="0" w:uiPriority="63" w:unhideWhenUsed="0"/>
-    <w:lsdException w:name="Medium Shading 2 Accent 6" w:semiHidden="0" w:uiPriority="64" w:unhideWhenUsed="0"/>
-    <w:lsdException w:name="Medium List 1 Accent 6" w:semiHidden="0" w:uiPriority="65" w:unhideWhenUsed="0"/>
-    <w:lsdException w:name="Medium List 2 Accent 6" w:semiHidden="0" w:uiPriority="66" w:unhideWhenUsed="0"/>
-    <w:lsdException w:name="Medium Grid 1 Accent 6" w:semiHidden="0" w:uiPriority="67" w:unhideWhenUsed="0"/>
-    <w:lsdException w:name="Medium Grid 2 Accent 6" w:semiHidden="0" w:uiPriority="68" w:unhideWhenUsed="0"/>
-    <w:lsdException w:name="Medium Grid 3 Accent 6" w:semiHidden="0" w:uiPriority="69" w:unhideWhenUsed="0"/>
-    <w:lsdException w:name="Dark List Accent 6" w:semiHidden="0" w:uiPriority="70" w:unhideWhenUsed="0"/>
-    <w:lsdException w:name="Colorful Shading Accent 6" w:semiHidden="0" w:uiPriority="71" w:unhideWhenUsed="0"/>
-    <w:lsdException w:name="Colorful List Accent 6" w:semiHidden="0" w:uiPriority="72" w:unhideWhenUsed="0"/>
-    <w:lsdException w:name="Colorful Grid Accent 6" w:semiHidden="0" w:uiPriority="73" w:unhideWhenUsed="0"/>
-    <w:lsdException w:name="Subtle Emphasis" w:semiHidden="0" w:uiPriority="19" w:unhideWhenUsed="0" w:qFormat="1"/>
-    <w:lsdException w:name="Intense Emphasis" w:semiHidden="0" w:uiPriority="21" w:unhideWhenUsed="0" w:qFormat="1"/>
-    <w:lsdException w:name="Subtle Reference" w:semiHidden="0" w:uiPriority="31" w:unhideWhenUsed="0" w:qFormat="1"/>
-    <w:lsdException w:name="Intense Reference" w:semiHidden="0" w:uiPriority="32" w:unhideWhenUsed="0" w:qFormat="1"/>
-    <w:lsdException w:name="Book Title" w:semiHidden="0" w:uiPriority="33" w:unhideWhenUsed="0" w:qFormat="1"/>
-    <w:lsdException w:name="Bibliography" w:uiPriority="37"/>
-    <w:lsdException w:name="TOC Heading" w:uiPriority="39" w:qFormat="1"/>
+  <w:latentStyles w:defLockedState="0" w:defUIPriority="99" w:defSemiHidden="0" w:defUnhideWhenUsed="0" w:defQFormat="0" w:count="375">
+    <w:lsdException w:name="Normal" w:uiPriority="0" w:qFormat="1"/>
+    <w:lsdException w:name="heading 1" w:uiPriority="0" w:qFormat="1"/>
+    <w:lsdException w:name="heading 2" w:semiHidden="1" w:uiPriority="0" w:unhideWhenUsed="1" w:qFormat="1"/>
+    <w:lsdException w:name="heading 3" w:semiHidden="1" w:uiPriority="0" w:unhideWhenUsed="1" w:qFormat="1"/>
+    <w:lsdException w:name="heading 4" w:semiHidden="1" w:uiPriority="0" w:unhideWhenUsed="1" w:qFormat="1"/>
+    <w:lsdException w:name="heading 5" w:semiHidden="1" w:uiPriority="9" w:unhideWhenUsed="1" w:qFormat="1"/>
+    <w:lsdException w:name="heading 6" w:semiHidden="1" w:uiPriority="9" w:unhideWhenUsed="1" w:qFormat="1"/>
+    <w:lsdException w:name="heading 7" w:semiHidden="1" w:uiPriority="9" w:unhideWhenUsed="1" w:qFormat="1"/>
+    <w:lsdException w:name="heading 8" w:semiHidden="1" w:uiPriority="9" w:unhideWhenUsed="1" w:qFormat="1"/>
+    <w:lsdException w:name="heading 9" w:semiHidden="1" w:uiPriority="9" w:unhideWhenUsed="1" w:qFormat="1"/>
+    <w:lsdException w:name="index 1" w:semiHidden="1" w:unhideWhenUsed="1"/>
+    <w:lsdException w:name="index 2" w:semiHidden="1" w:unhideWhenUsed="1"/>
+    <w:lsdException w:name="index 3" w:semiHidden="1" w:unhideWhenUsed="1"/>
+    <w:lsdException w:name="index 4" w:semiHidden="1" w:unhideWhenUsed="1"/>
+    <w:lsdException w:name="index 5" w:semiHidden="1" w:unhideWhenUsed="1"/>
+    <w:lsdException w:name="index 6" w:semiHidden="1" w:unhideWhenUsed="1"/>
+    <w:lsdException w:name="index 7" w:semiHidden="1" w:unhideWhenUsed="1"/>
+    <w:lsdException w:name="index 8" w:semiHidden="1" w:unhideWhenUsed="1"/>
+    <w:lsdException w:name="index 9" w:semiHidden="1" w:unhideWhenUsed="1"/>
+    <w:lsdException w:name="toc 1" w:semiHidden="1" w:uiPriority="39" w:unhideWhenUsed="1"/>
+    <w:lsdException w:name="toc 2" w:semiHidden="1" w:uiPriority="39" w:unhideWhenUsed="1"/>
+    <w:lsdException w:name="toc 3" w:semiHidden="1" w:uiPriority="39" w:unhideWhenUsed="1"/>
+    <w:lsdException w:name="toc 4" w:semiHidden="1" w:uiPriority="39" w:unhideWhenUsed="1"/>
+    <w:lsdException w:name="toc 5" w:semiHidden="1" w:uiPriority="39" w:unhideWhenUsed="1"/>
+    <w:lsdException w:name="toc 6" w:semiHidden="1" w:uiPriority="39" w:unhideWhenUsed="1"/>
+    <w:lsdException w:name="toc 7" w:semiHidden="1" w:uiPriority="39" w:unhideWhenUsed="1"/>
+    <w:lsdException w:name="toc 8" w:semiHidden="1" w:uiPriority="39" w:unhideWhenUsed="1"/>
+    <w:lsdException w:name="toc 9" w:semiHidden="1" w:uiPriority="39" w:unhideWhenUsed="1"/>
+    <w:lsdException w:name="Normal Indent" w:semiHidden="1" w:unhideWhenUsed="1"/>
+    <w:lsdException w:name="footnote text" w:semiHidden="1" w:unhideWhenUsed="1"/>
+    <w:lsdException w:name="annotation text" w:semiHidden="1" w:unhideWhenUsed="1"/>
+    <w:lsdException w:name="header" w:semiHidden="1" w:unhideWhenUsed="1"/>
+    <w:lsdException w:name="footer" w:semiHidden="1" w:unhideWhenUsed="1"/>
+    <w:lsdException w:name="index heading" w:semiHidden="1" w:unhideWhenUsed="1"/>
+    <w:lsdException w:name="caption" w:semiHidden="1" w:uiPriority="35" w:unhideWhenUsed="1" w:qFormat="1"/>
+    <w:lsdException w:name="table of figures" w:semiHidden="1" w:unhideWhenUsed="1"/>
+    <w:lsdException w:name="envelope address" w:semiHidden="1" w:unhideWhenUsed="1"/>
+    <w:lsdException w:name="envelope return" w:semiHidden="1" w:unhideWhenUsed="1"/>
+    <w:lsdException w:name="footnote reference" w:semiHidden="1" w:unhideWhenUsed="1"/>
+    <w:lsdException w:name="annotation reference" w:semiHidden="1" w:unhideWhenUsed="1"/>
+    <w:lsdException w:name="line number" w:semiHidden="1" w:unhideWhenUsed="1"/>
+    <w:lsdException w:name="page number" w:semiHidden="1" w:unhideWhenUsed="1"/>
+    <w:lsdException w:name="endnote reference" w:semiHidden="1" w:unhideWhenUsed="1"/>
+    <w:lsdException w:name="endnote text" w:semiHidden="1" w:unhideWhenUsed="1"/>
+    <w:lsdException w:name="table of authorities" w:semiHidden="1" w:unhideWhenUsed="1"/>
+    <w:lsdException w:name="macro" w:semiHidden="1" w:unhideWhenUsed="1"/>
+    <w:lsdException w:name="toa heading" w:semiHidden="1" w:unhideWhenUsed="1"/>
+    <w:lsdException w:name="List" w:semiHidden="1" w:unhideWhenUsed="1"/>
+    <w:lsdException w:name="List Bullet" w:semiHidden="1" w:unhideWhenUsed="1"/>
+    <w:lsdException w:name="List Number" w:semiHidden="1" w:unhideWhenUsed="1"/>
+    <w:lsdException w:name="List 2" w:semiHidden="1" w:unhideWhenUsed="1"/>
+    <w:lsdException w:name="List 3" w:semiHidden="1" w:unhideWhenUsed="1"/>
+    <w:lsdException w:name="List 4" w:semiHidden="1" w:unhideWhenUsed="1"/>
+    <w:lsdException w:name="List 5" w:semiHidden="1" w:unhideWhenUsed="1"/>
+    <w:lsdException w:name="List Bullet 2" w:semiHidden="1" w:unhideWhenUsed="1"/>
+    <w:lsdException w:name="List Bullet 3" w:semiHidden="1" w:unhideWhenUsed="1"/>
+    <w:lsdException w:name="List Bullet 4" w:semiHidden="1" w:unhideWhenUsed="1"/>
+    <w:lsdException w:name="List Bullet 5" w:semiHidden="1" w:unhideWhenUsed="1"/>
+    <w:lsdException w:name="List Number 2" w:semiHidden="1" w:unhideWhenUsed="1"/>
+    <w:lsdException w:name="List Number 3" w:semiHidden="1" w:unhideWhenUsed="1"/>
+    <w:lsdException w:name="List Number 4" w:semiHidden="1" w:unhideWhenUsed="1"/>
+    <w:lsdException w:name="List Number 5" w:semiHidden="1" w:unhideWhenUsed="1"/>
+    <w:lsdException w:name="Title" w:uiPriority="0" w:qFormat="1"/>
+    <w:lsdException w:name="Closing" w:semiHidden="1" w:unhideWhenUsed="1"/>
+    <w:lsdException w:name="Signature" w:semiHidden="1" w:unhideWhenUsed="1"/>
+    <w:lsdException w:name="Default Paragraph Font" w:semiHidden="1" w:uiPriority="1" w:unhideWhenUsed="1"/>
+    <w:lsdException w:name="Body Text" w:semiHidden="1" w:unhideWhenUsed="1"/>
+    <w:lsdException w:name="Body Text Indent" w:semiHidden="1" w:unhideWhenUsed="1"/>
+    <w:lsdException w:name="List Continue" w:semiHidden="1" w:unhideWhenUsed="1"/>
+    <w:lsdException w:name="List Continue 2" w:semiHidden="1" w:unhideWhenUsed="1"/>
+    <w:lsdException w:name="List Continue 3" w:semiHidden="1" w:unhideWhenUsed="1"/>
+    <w:lsdException w:name="List Continue 4" w:semiHidden="1" w:unhideWhenUsed="1"/>
+    <w:lsdException w:name="List Continue 5" w:semiHidden="1" w:unhideWhenUsed="1"/>
+    <w:lsdException w:name="Message Header" w:semiHidden="1" w:unhideWhenUsed="1"/>
+    <w:lsdException w:name="Subtitle" w:uiPriority="11" w:qFormat="1"/>
+    <w:lsdException w:name="Salutation" w:semiHidden="1" w:unhideWhenUsed="1"/>
+    <w:lsdException w:name="Date" w:semiHidden="1" w:unhideWhenUsed="1"/>
+    <w:lsdException w:name="Body Text First Indent" w:semiHidden="1" w:unhideWhenUsed="1"/>
+    <w:lsdException w:name="Body Text First Indent 2" w:semiHidden="1" w:unhideWhenUsed="1"/>
+    <w:lsdException w:name="Note Heading" w:semiHidden="1" w:unhideWhenUsed="1"/>
+    <w:lsdException w:name="Body Text 2" w:semiHidden="1" w:unhideWhenUsed="1"/>
+    <w:lsdException w:name="Body Text 3" w:semiHidden="1" w:unhideWhenUsed="1"/>
+    <w:lsdException w:name="Body Text Indent 2" w:semiHidden="1" w:unhideWhenUsed="1"/>
+    <w:lsdException w:name="Body Text Indent 3" w:semiHidden="1" w:unhideWhenUsed="1"/>
+    <w:lsdException w:name="Block Text" w:semiHidden="1" w:unhideWhenUsed="1"/>
+    <w:lsdException w:name="Hyperlink" w:semiHidden="1" w:unhideWhenUsed="1"/>
+    <w:lsdException w:name="FollowedHyperlink" w:semiHidden="1" w:unhideWhenUsed="1"/>
+    <w:lsdException w:name="Strong" w:uiPriority="22" w:qFormat="1"/>
+    <w:lsdException w:name="Emphasis" w:uiPriority="20" w:qFormat="1"/>
+    <w:lsdException w:name="Document Map" w:semiHidden="1" w:unhideWhenUsed="1"/>
+    <w:lsdException w:name="Plain Text" w:semiHidden="1" w:unhideWhenUsed="1"/>
+    <w:lsdException w:name="E-mail Signature" w:semiHidden="1" w:unhideWhenUsed="1"/>
+    <w:lsdException w:name="HTML Top of Form" w:semiHidden="1" w:unhideWhenUsed="1"/>
+    <w:lsdException w:name="HTML Bottom of Form" w:semiHidden="1" w:unhideWhenUsed="1"/>
+    <w:lsdException w:name="Normal (Web)" w:semiHidden="1" w:unhideWhenUsed="1"/>
+    <w:lsdException w:name="HTML Acronym" w:semiHidden="1" w:unhideWhenUsed="1"/>
+    <w:lsdException w:name="HTML Address" w:semiHidden="1" w:unhideWhenUsed="1"/>
+    <w:lsdException w:name="HTML Cite" w:semiHidden="1" w:unhideWhenUsed="1"/>
+    <w:lsdException w:name="HTML Code" w:semiHidden="1" w:unhideWhenUsed="1"/>
+    <w:lsdException w:name="HTML Definition" w:semiHidden="1" w:unhideWhenUsed="1"/>
+    <w:lsdException w:name="HTML Keyboard" w:semiHidden="1" w:unhideWhenUsed="1"/>
+    <w:lsdException w:name="HTML Preformatted" w:semiHidden="1" w:unhideWhenUsed="1"/>
+    <w:lsdException w:name="HTML Sample" w:semiHidden="1" w:unhideWhenUsed="1"/>
+    <w:lsdException w:name="HTML Typewriter" w:semiHidden="1" w:unhideWhenUsed="1"/>
+    <w:lsdException w:name="HTML Variable" w:semiHidden="1" w:unhideWhenUsed="1"/>
+    <w:lsdException w:name="Normal Table" w:semiHidden="1" w:unhideWhenUsed="1"/>
+    <w:lsdException w:name="annotation subject" w:semiHidden="1" w:unhideWhenUsed="1"/>
+    <w:lsdException w:name="No List" w:semiHidden="1" w:unhideWhenUsed="1"/>
+    <w:lsdException w:name="Outline List 1" w:semiHidden="1" w:unhideWhenUsed="1"/>
+    <w:lsdException w:name="Outline List 2" w:semiHidden="1" w:unhideWhenUsed="1"/>
+    <w:lsdException w:name="Outline List 3" w:semiHidden="1" w:unhideWhenUsed="1"/>
+    <w:lsdException w:name="Table Simple 1" w:semiHidden="1" w:unhideWhenUsed="1"/>
+    <w:lsdException w:name="Table Simple 2" w:semiHidden="1" w:unhideWhenUsed="1"/>
+    <w:lsdException w:name="Table Simple 3" w:semiHidden="1" w:unhideWhenUsed="1"/>
+    <w:lsdException w:name="Table Classic 1" w:semiHidden="1" w:unhideWhenUsed="1"/>
+    <w:lsdException w:name="Table Classic 2" w:semiHidden="1" w:unhideWhenUsed="1"/>
+    <w:lsdException w:name="Table Classic 3" w:semiHidden="1" w:unhideWhenUsed="1"/>
+    <w:lsdException w:name="Table Classic 4" w:semiHidden="1" w:unhideWhenUsed="1"/>
+    <w:lsdException w:name="Table Colorful 1" w:semiHidden="1" w:unhideWhenUsed="1"/>
+    <w:lsdException w:name="Table Colorful 2" w:semiHidden="1" w:unhideWhenUsed="1"/>
+    <w:lsdException w:name="Table Colorful 3" w:semiHidden="1" w:unhideWhenUsed="1"/>
+    <w:lsdException w:name="Table Columns 1" w:semiHidden="1" w:unhideWhenUsed="1"/>
+    <w:lsdException w:name="Table Columns 2" w:semiHidden="1" w:unhideWhenUsed="1"/>
+    <w:lsdException w:name="Table Columns 3" w:semiHidden="1" w:unhideWhenUsed="1"/>
+    <w:lsdException w:name="Table Columns 4" w:semiHidden="1" w:unhideWhenUsed="1"/>
+    <w:lsdException w:name="Table Columns 5" w:semiHidden="1" w:unhideWhenUsed="1"/>
+    <w:lsdException w:name="Table Grid 1" w:semiHidden="1" w:unhideWhenUsed="1"/>
+    <w:lsdException w:name="Table Grid 2" w:semiHidden="1" w:unhideWhenUsed="1"/>
+    <w:lsdException w:name="Table Grid 3" w:semiHidden="1" w:unhideWhenUsed="1"/>
+    <w:lsdException w:name="Table Grid 4" w:semiHidden="1" w:unhideWhenUsed="1"/>
+    <w:lsdException w:name="Table Grid 5" w:semiHidden="1" w:unhideWhenUsed="1"/>
+    <w:lsdException w:name="Table Grid 6" w:semiHidden="1" w:unhideWhenUsed="1"/>
+    <w:lsdException w:name="Table Grid 7" w:semiHidden="1" w:unhideWhenUsed="1"/>
+    <w:lsdException w:name="Table Grid 8" w:semiHidden="1" w:unhideWhenUsed="1"/>
+    <w:lsdException w:name="Table List 1" w:semiHidden="1" w:unhideWhenUsed="1"/>
+    <w:lsdException w:name="Table List 2" w:semiHidden="1" w:unhideWhenUsed="1"/>
+    <w:lsdException w:name="Table List 3" w:semiHidden="1" w:unhideWhenUsed="1"/>
+    <w:lsdException w:name="Table List 4" w:semiHidden="1" w:unhideWhenUsed="1"/>
+    <w:lsdException w:name="Table List 5" w:semiHidden="1" w:unhideWhenUsed="1"/>
+    <w:lsdException w:name="Table List 6" w:semiHidden="1" w:unhideWhenUsed="1"/>
+    <w:lsdException w:name="Table List 7" w:semiHidden="1" w:unhideWhenUsed="1"/>
+    <w:lsdException w:name="Table List 8" w:semiHidden="1" w:unhideWhenUsed="1"/>
+    <w:lsdException w:name="Table 3D effects 1" w:semiHidden="1" w:unhideWhenUsed="1"/>
+    <w:lsdException w:name="Table 3D effects 2" w:semiHidden="1" w:unhideWhenUsed="1"/>
+    <w:lsdException w:name="Table 3D effects 3" w:semiHidden="1" w:unhideWhenUsed="1"/>
+    <w:lsdException w:name="Table Contemporary" w:semiHidden="1" w:unhideWhenUsed="1"/>
+    <w:lsdException w:name="Table Elegant" w:semiHidden="1" w:unhideWhenUsed="1"/>
+    <w:lsdException w:name="Table Professional" w:semiHidden="1" w:unhideWhenUsed="1"/>
+    <w:lsdException w:name="Table Subtle 1" w:semiHidden="1" w:unhideWhenUsed="1"/>
+    <w:lsdException w:name="Table Subtle 2" w:semiHidden="1" w:unhideWhenUsed="1"/>
+    <w:lsdException w:name="Table Web 1" w:semiHidden="1" w:unhideWhenUsed="1"/>
+    <w:lsdException w:name="Table Web 2" w:semiHidden="1" w:unhideWhenUsed="1"/>
+    <w:lsdException w:name="Table Web 3" w:semiHidden="1" w:unhideWhenUsed="1"/>
+    <w:lsdException w:name="Balloon Text" w:semiHidden="1" w:unhideWhenUsed="1"/>
+    <w:lsdException w:name="Table Grid" w:semiHidden="1" w:uiPriority="39" w:unhideWhenUsed="1"/>
+    <w:lsdException w:name="Table Theme" w:semiHidden="1" w:unhideWhenUsed="1"/>
+    <w:lsdException w:name="Placeholder Text" w:semiHidden="1"/>
+    <w:lsdException w:name="No Spacing" w:uiPriority="1" w:qFormat="1"/>
+    <w:lsdException w:name="Light Shading" w:uiPriority="60"/>
+    <w:lsdException w:name="Light List" w:uiPriority="61"/>
+    <w:lsdException w:name="Light Grid" w:uiPriority="62"/>
+    <w:lsdException w:name="Medium Shading 1" w:uiPriority="63"/>
+    <w:lsdException w:name="Medium Shading 2" w:uiPriority="64"/>
+    <w:lsdException w:name="Medium List 1" w:uiPriority="65"/>
+    <w:lsdException w:name="Medium List 2" w:uiPriority="66"/>
+    <w:lsdException w:name="Medium Grid 1" w:uiPriority="67"/>
+    <w:lsdException w:name="Medium Grid 2" w:uiPriority="68"/>
+    <w:lsdException w:name="Medium Grid 3" w:uiPriority="69"/>
+    <w:lsdException w:name="Dark List" w:uiPriority="70"/>
+    <w:lsdException w:name="Colorful Shading" w:uiPriority="71"/>
+    <w:lsdException w:name="Colorful List" w:uiPriority="72"/>
+    <w:lsdException w:name="Colorful Grid" w:uiPriority="73"/>
+    <w:lsdException w:name="Light Shading Accent 1" w:uiPriority="60"/>
+    <w:lsdException w:name="Light List Accent 1" w:uiPriority="61"/>
+    <w:lsdException w:name="Light Grid Accent 1" w:uiPriority="62"/>
+    <w:lsdException w:name="Medium Shading 1 Accent 1" w:uiPriority="63"/>
+    <w:lsdException w:name="Medium Shading 2 Accent 1" w:uiPriority="64"/>
+    <w:lsdException w:name="Medium List 1 Accent 1" w:uiPriority="65"/>
+    <w:lsdException w:name="Revision" w:semiHidden="1"/>
+    <w:lsdException w:name="List Paragraph" w:uiPriority="34" w:qFormat="1"/>
+    <w:lsdException w:name="Quote" w:uiPriority="29" w:qFormat="1"/>
+    <w:lsdException w:name="Intense Quote" w:uiPriority="30" w:qFormat="1"/>
+    <w:lsdException w:name="Medium List 2 Accent 1" w:uiPriority="66"/>
+    <w:lsdException w:name="Medium Grid 1 Accent 1" w:uiPriority="67"/>
+    <w:lsdException w:name="Medium Grid 2 Accent 1" w:uiPriority="68"/>
+    <w:lsdException w:name="Medium Grid 3 Accent 1" w:uiPriority="69"/>
+    <w:lsdException w:name="Dark List Accent 1" w:uiPriority="70"/>
+    <w:lsdException w:name="Colorful Shading Accent 1" w:uiPriority="71"/>
+    <w:lsdException w:name="Colorful List Accent 1" w:uiPriority="72"/>
+    <w:lsdException w:name="Colorful Grid Accent 1" w:uiPriority="73"/>
+    <w:lsdException w:name="Light Shading Accent 2" w:uiPriority="60"/>
+    <w:lsdException w:name="Light List Accent 2" w:uiPriority="61"/>
+    <w:lsdException w:name="Light Grid Accent 2" w:uiPriority="62"/>
+    <w:lsdException w:name="Medium Shading 1 Accent 2" w:uiPriority="63"/>
+    <w:lsdException w:name="Medium Shading 2 Accent 2" w:uiPriority="64"/>
+    <w:lsdException w:name="Medium List 1 Accent 2" w:uiPriority="65"/>
+    <w:lsdException w:name="Medium List 2 Accent 2" w:uiPriority="66"/>
+    <w:lsdException w:name="Medium Grid 1 Accent 2" w:uiPriority="67"/>
+    <w:lsdException w:name="Medium Grid 2 Accent 2" w:uiPriority="68"/>
+    <w:lsdException w:name="Medium Grid 3 Accent 2" w:uiPriority="69"/>
+    <w:lsdException w:name="Dark List Accent 2" w:uiPriority="70"/>
+    <w:lsdException w:name="Colorful Shading Accent 2" w:uiPriority="71"/>
+    <w:lsdException w:name="Colorful List Accent 2" w:uiPriority="72"/>
+    <w:lsdException w:name="Colorful Grid Accent 2" w:uiPriority="73"/>
+    <w:lsdException w:name="Light Shading Accent 3" w:uiPriority="60"/>
+    <w:lsdException w:name="Light List Accent 3" w:uiPriority="61"/>
+    <w:lsdException w:name="Light Grid Accent 3" w:uiPriority="62"/>
+    <w:lsdException w:name="Medium Shading 1 Accent 3" w:uiPriority="63"/>
+    <w:lsdException w:name="Medium Shading 2 Accent 3" w:uiPriority="64"/>
+    <w:lsdException w:name="Medium List 1 Accent 3" w:uiPriority="65"/>
+    <w:lsdException w:name="Medium List 2 Accent 3" w:uiPriority="66"/>
+    <w:lsdException w:name="Medium Grid 1 Accent 3" w:uiPriority="67"/>
+    <w:lsdException w:name="Medium Grid 2 Accent 3" w:uiPriority="68"/>
+    <w:lsdException w:name="Medium Grid 3 Accent 3" w:uiPriority="69"/>
+    <w:lsdException w:name="Dark List Accent 3" w:uiPriority="70"/>
+    <w:lsdException w:name="Colorful Shading Accent 3" w:uiPriority="71"/>
+    <w:lsdException w:name="Colorful List Accent 3" w:uiPriority="72"/>
+    <w:lsdException w:name="Colorful Grid Accent 3" w:uiPriority="73"/>
+    <w:lsdException w:name="Light Shading Accent 4" w:uiPriority="60"/>
+    <w:lsdException w:name="Light List Accent 4" w:uiPriority="61"/>
+    <w:lsdException w:name="Light Grid Accent 4" w:uiPriority="62"/>
+    <w:lsdException w:name="Medium Shading 1 Accent 4" w:uiPriority="63"/>
+    <w:lsdException w:name="Medium Shading 2 Accent 4" w:uiPriority="64"/>
+    <w:lsdException w:name="Medium List 1 Accent 4" w:uiPriority="65"/>
+    <w:lsdException w:name="Medium List 2 Accent 4" w:uiPriority="66"/>
+    <w:lsdException w:name="Medium Grid 1 Accent 4" w:uiPriority="67"/>
+    <w:lsdException w:name="Medium Grid 2 Accent 4" w:uiPriority="68"/>
+    <w:lsdException w:name="Medium Grid 3 Accent 4" w:uiPriority="69"/>
+    <w:lsdException w:name="Dark List Accent 4" w:uiPriority="70"/>
+    <w:lsdException w:name="Colorful Shading Accent 4" w:uiPriority="71"/>
+    <w:lsdException w:name="Colorful List Accent 4" w:uiPriority="72"/>
+    <w:lsdException w:name="Colorful Grid Accent 4" w:uiPriority="73"/>
+    <w:lsdException w:name="Light Shading Accent 5" w:uiPriority="60"/>
+    <w:lsdException w:name="Light List Accent 5" w:uiPriority="61"/>
+    <w:lsdException w:name="Light Grid Accent 5" w:uiPriority="62"/>
+    <w:lsdException w:name="Medium Shading 1 Accent 5" w:uiPriority="63"/>
+    <w:lsdException w:name="Medium Shading 2 Accent 5" w:uiPriority="64"/>
+    <w:lsdException w:name="Medium List 1 Accent 5" w:uiPriority="65"/>
+    <w:lsdException w:name="Medium List 2 Accent 5" w:uiPriority="66"/>
+    <w:lsdException w:name="Medium Grid 1 Accent 5" w:uiPriority="67"/>
+    <w:lsdException w:name="Medium Grid 2 Accent 5" w:uiPriority="68"/>
+    <w:lsdException w:name="Medium Grid 3 Accent 5" w:uiPriority="69"/>
+    <w:lsdException w:name="Dark List Accent 5" w:uiPriority="70"/>
+    <w:lsdException w:name="Colorful Shading Accent 5" w:uiPriority="71"/>
+    <w:lsdException w:name="Colorful List Accent 5" w:uiPriority="72"/>
+    <w:lsdException w:name="Colorful Grid Accent 5" w:uiPriority="73"/>
+    <w:lsdException w:name="Light Shading Accent 6" w:uiPriority="60"/>
+    <w:lsdException w:name="Light List Accent 6" w:uiPriority="61"/>
+    <w:lsdException w:name="Light Grid Accent 6" w:uiPriority="62"/>
+    <w:lsdException w:name="Medium Shading 1 Accent 6" w:uiPriority="63"/>
+    <w:lsdException w:name="Medium Shading 2 Accent 6" w:uiPriority="64"/>
+    <w:lsdException w:name="Medium List 1 Accent 6" w:uiPriority="65"/>
+    <w:lsdException w:name="Medium List 2 Accent 6" w:uiPriority="66"/>
+    <w:lsdException w:name="Medium Grid 1 Accent 6" w:uiPriority="67"/>
+    <w:lsdException w:name="Medium Grid 2 Accent 6" w:uiPriority="68"/>
+    <w:lsdException w:name="Medium Grid 3 Accent 6" w:uiPriority="69"/>
+    <w:lsdException w:name="Dark List Accent 6" w:uiPriority="70"/>
+    <w:lsdException w:name="Colorful Shading Accent 6" w:uiPriority="71"/>
+    <w:lsdException w:name="Colorful List Accent 6" w:uiPriority="72"/>
+    <w:lsdException w:name="Colorful Grid Accent 6" w:uiPriority="73"/>
+    <w:lsdException w:name="Subtle Emphasis" w:uiPriority="19" w:qFormat="1"/>
+    <w:lsdException w:name="Intense Emphasis" w:uiPriority="21" w:qFormat="1"/>
+    <w:lsdException w:name="Subtle Reference" w:uiPriority="31" w:qFormat="1"/>
+    <w:lsdException w:name="Intense Reference" w:uiPriority="32" w:qFormat="1"/>
+    <w:lsdException w:name="Book Title" w:uiPriority="33" w:qFormat="1"/>
+    <w:lsdException w:name="Bibliography" w:semiHidden="1" w:uiPriority="37" w:unhideWhenUsed="1"/>
+    <w:lsdException w:name="TOC Heading" w:semiHidden="1" w:uiPriority="39" w:unhideWhenUsed="1" w:qFormat="1"/>
+    <w:lsdException w:name="Plain Table 1" w:uiPriority="41"/>
+    <w:lsdException w:name="Plain Table 2" w:uiPriority="42"/>
+    <w:lsdException w:name="Plain Table 3" w:uiPriority="43"/>
+    <w:lsdException w:name="Plain Table 4" w:uiPriority="44"/>
+    <w:lsdException w:name="Plain Table 5" w:uiPriority="45"/>
+    <w:lsdException w:name="Grid Table Light" w:uiPriority="40"/>
+    <w:lsdException w:name="Grid Table 1 Light" w:uiPriority="46"/>
+    <w:lsdException w:name="Grid Table 2" w:uiPriority="47"/>
+    <w:lsdException w:name="Grid Table 3" w:uiPriority="48"/>
+    <w:lsdException w:name="Grid Table 4" w:uiPriority="49"/>
+    <w:lsdException w:name="Grid Table 5 Dark" w:uiPriority="50"/>
+    <w:lsdException w:name="Grid Table 6 Colorful" w:uiPriority="51"/>
+    <w:lsdException w:name="Grid Table 7 Colorful" w:uiPriority="52"/>
+    <w:lsdException w:name="Grid Table 1 Light Accent 1" w:uiPriority="46"/>
+    <w:lsdException w:name="Grid Table 2 Accent 1" w:uiPriority="47"/>
+    <w:lsdException w:name="Grid Table 3 Accent 1" w:uiPriority="48"/>
+    <w:lsdException w:name="Grid Table 4 Accent 1" w:uiPriority="49"/>
+    <w:lsdException w:name="Grid Table 5 Dark Accent 1" w:uiPriority="50"/>
+    <w:lsdException w:name="Grid Table 6 Colorful Accent 1" w:uiPriority="51"/>
+    <w:lsdException w:name="Grid Table 7 Colorful Accent 1" w:uiPriority="52"/>
+    <w:lsdException w:name="Grid Table 1 Light Accent 2" w:uiPriority="46"/>
+    <w:lsdException w:name="Grid Table 2 Accent 2" w:uiPriority="47"/>
+    <w:lsdException w:name="Grid Table 3 Accent 2" w:uiPriority="48"/>
+    <w:lsdException w:name="Grid Table 4 Accent 2" w:uiPriority="49"/>
+    <w:lsdException w:name="Grid Table 5 Dark Accent 2" w:uiPriority="50"/>
+    <w:lsdException w:name="Grid Table 6 Colorful Accent 2" w:uiPriority="51"/>
+    <w:lsdException w:name="Grid Table 7 Colorful Accent 2" w:uiPriority="52"/>
+    <w:lsdException w:name="Grid Table 1 Light Accent 3" w:uiPriority="46"/>
+    <w:lsdException w:name="Grid Table 2 Accent 3" w:uiPriority="47"/>
+    <w:lsdException w:name="Grid Table 3 Accent 3" w:uiPriority="48"/>
+    <w:lsdException w:name="Grid Table 4 Accent 3" w:uiPriority="49"/>
+    <w:lsdException w:name="Grid Table 5 Dark Accent 3" w:uiPriority="50"/>
+    <w:lsdException w:name="Grid Table 6 Colorful Accent 3" w:uiPriority="51"/>
+    <w:lsdException w:name="Grid Table 7 Colorful Accent 3" w:uiPriority="52"/>
+    <w:lsdException w:name="Grid Table 1 Light Accent 4" w:uiPriority="46"/>
+    <w:lsdException w:name="Grid Table 2 Accent 4" w:uiPriority="47"/>
+    <w:lsdException w:name="Grid Table 3 Accent 4" w:uiPriority="48"/>
+    <w:lsdException w:name="Grid Table 4 Accent 4" w:uiPriority="49"/>
+    <w:lsdException w:name="Grid Table 5 Dark Accent 4" w:uiPriority="50"/>
+    <w:lsdException w:name="Grid Table 6 Colorful Accent 4" w:uiPriority="51"/>
+    <w:lsdException w:name="Grid Table 7 Colorful Accent 4" w:uiPriority="52"/>
+    <w:lsdException w:name="Grid Table 1 Light Accent 5" w:uiPriority="46"/>
+    <w:lsdException w:name="Grid Table 2 Accent 5" w:uiPriority="47"/>
+    <w:lsdException w:name="Grid Table 3 Accent 5" w:uiPriority="48"/>
+    <w:lsdException w:name="Grid Table 4 Accent 5" w:uiPriority="49"/>
+    <w:lsdException w:name="Grid Table 5 Dark Accent 5" w:uiPriority="50"/>
+    <w:lsdException w:name="Grid Table 6 Colorful Accent 5" w:uiPriority="51"/>
+    <w:lsdException w:name="Grid Table 7 Colorful Accent 5" w:uiPriority="52"/>
+    <w:lsdException w:name="Grid Table 1 Light Accent 6" w:uiPriority="46"/>
+    <w:lsdException w:name="Grid Table 2 Accent 6" w:uiPriority="47"/>
+    <w:lsdException w:name="Grid Table 3 Accent 6" w:uiPriority="48"/>
+    <w:lsdException w:name="Grid Table 4 Accent 6" w:uiPriority="49"/>
+    <w:lsdException w:name="Grid Table 5 Dark Accent 6" w:uiPriority="50"/>
+    <w:lsdException w:name="Grid Table 6 Colorful Accent 6" w:uiPriority="51"/>
+    <w:lsdException w:name="Grid Table 7 Colorful Accent 6" w:uiPriority="52"/>
+    <w:lsdException w:name="List Table 1 Light" w:uiPriority="46"/>
+    <w:lsdException w:name="List Table 2" w:uiPriority="47"/>
+    <w:lsdException w:name="List Table 3" w:uiPriority="48"/>
+    <w:lsdException w:name="List Table 4" w:uiPriority="49"/>
+    <w:lsdException w:name="List Table 5 Dark" w:uiPriority="50"/>
+    <w:lsdException w:name="List Table 6 Colorful" w:uiPriority="51"/>
+    <w:lsdException w:name="List Table 7 Colorful" w:uiPriority="52"/>
+    <w:lsdException w:name="List Table 1 Light Accent 1" w:uiPriority="46"/>
+    <w:lsdException w:name="List Table 2 Accent 1" w:uiPriority="47"/>
+    <w:lsdException w:name="List Table 3 Accent 1" w:uiPriority="48"/>
+    <w:lsdException w:name="List Table 4 Accent 1" w:uiPriority="49"/>
+    <w:lsdException w:name="List Table 5 Dark Accent 1" w:uiPriority="50"/>
+    <w:lsdException w:name="List Table 6 Colorful Accent 1" w:uiPriority="51"/>
+    <w:lsdException w:name="List Table 7 Colorful Accent 1" w:uiPriority="52"/>
+    <w:lsdException w:name="List Table 1 Light Accent 2" w:uiPriority="46"/>
+    <w:lsdException w:name="List Table 2 Accent 2" w:uiPriority="47"/>
+    <w:lsdException w:name="List Table 3 Accent 2" w:uiPriority="48"/>
+    <w:lsdException w:name="List Table 4 Accent 2" w:uiPriority="49"/>
+    <w:lsdException w:name="List Table 5 Dark Accent 2" w:uiPriority="50"/>
+    <w:lsdException w:name="List Table 6 Colorful Accent 2" w:uiPriority="51"/>
+    <w:lsdException w:name="List Table 7 Colorful Accent 2" w:uiPriority="52"/>
+    <w:lsdException w:name="List Table 1 Light Accent 3" w:uiPriority="46"/>
+    <w:lsdException w:name="List Table 2 Accent 3" w:uiPriority="47"/>
+    <w:lsdException w:name="List Table 3 Accent 3" w:uiPriority="48"/>
+    <w:lsdException w:name="List Table 4 Accent 3" w:uiPriority="49"/>
+    <w:lsdException w:name="List Table 5 Dark Accent 3" w:uiPriority="50"/>
+    <w:lsdException w:name="List Table 6 Colorful Accent 3" w:uiPriority="51"/>
+    <w:lsdException w:name="List Table 7 Colorful Accent 3" w:uiPriority="52"/>
+    <w:lsdException w:name="List Table 1 Light Accent 4" w:uiPriority="46"/>
+    <w:lsdException w:name="List Table 2 Accent 4" w:uiPriority="47"/>
+    <w:lsdException w:name="List Table 3 Accent 4" w:uiPriority="48"/>
+    <w:lsdException w:name="List Table 4 Accent 4" w:uiPriority="49"/>
+    <w:lsdException w:name="List Table 5 Dark Accent 4" w:uiPriority="50"/>
+    <w:lsdException w:name="List Table 6 Colorful Accent 4" w:uiPriority="51"/>
+    <w:lsdException w:name="List Table 7 Colorful Accent 4" w:uiPriority="52"/>
+    <w:lsdException w:name="List Table 1 Light Accent 5" w:uiPriority="46"/>
+    <w:lsdException w:name="List Table 2 Accent 5" w:uiPriority="47"/>
+    <w:lsdException w:name="List Table 3 Accent 5" w:uiPriority="48"/>
+    <w:lsdException w:name="List Table 4 Accent 5" w:uiPriority="49"/>
+    <w:lsdException w:name="List Table 5 Dark Accent 5" w:uiPriority="50"/>
+    <w:lsdException w:name="List Table 6 Colorful Accent 5" w:uiPriority="51"/>
+    <w:lsdException w:name="List Table 7 Colorful Accent 5" w:uiPriority="52"/>
+    <w:lsdException w:name="List Table 1 Light Accent 6" w:uiPriority="46"/>
+    <w:lsdException w:name="List Table 2 Accent 6" w:uiPriority="47"/>
+    <w:lsdException w:name="List Table 3 Accent 6" w:uiPriority="48"/>
+    <w:lsdException w:name="List Table 4 Accent 6" w:uiPriority="49"/>
+    <w:lsdException w:name="List Table 5 Dark Accent 6" w:uiPriority="50"/>
+    <w:lsdException w:name="List Table 6 Colorful Accent 6" w:uiPriority="51"/>
+    <w:lsdException w:name="List Table 7 Colorful Accent 6" w:uiPriority="52"/>
+    <w:lsdException w:name="Mention" w:semiHidden="1" w:unhideWhenUsed="1"/>
+    <w:lsdException w:name="Smart Hyperlink" w:semiHidden="1" w:unhideWhenUsed="1"/>
+    <w:lsdException w:name="Hashtag" w:semiHidden="1" w:unhideWhenUsed="1"/>
+    <w:lsdException w:name="Unresolved Mention" w:semiHidden="1" w:unhideWhenUsed="1"/>
   </w:latentStyles>
   <w:style w:type="paragraph" w:default="1" w:styleId="a">
     <w:name w:val="Normal"/>
@@ -1004,372 +1246,7 @@
     </w:rPr>
   </w:style>
   <w:style w:type="character" w:customStyle="1" w:styleId="a4">
-    <w:name w:val="Название Знак"/>
-    <w:basedOn w:val="a0"/>
-    <w:link w:val="a3"/>
-    <w:rsid w:val="006D71D9"/>
-    <w:rPr>
-      <w:rFonts w:ascii="Times New Roman" w:eastAsia="Times New Roman" w:hAnsi="Times New Roman" w:cs="Times New Roman"/>
-      <w:b/>
-      <w:sz w:val="32"/>
-      <w:szCs w:val="24"/>
-      <w:lang w:eastAsia="ru-RU"/>
-    </w:rPr>
-  </w:style>
-  <w:style w:type="character" w:customStyle="1" w:styleId="10">
-    <w:name w:val="Заголовок 1 Знак"/>
-    <w:link w:val="1"/>
-    <w:rsid w:val="006D71D9"/>
-    <w:rPr>
-      <w:rFonts w:ascii="Arial" w:eastAsia="Calibri" w:hAnsi="Arial"/>
-      <w:b/>
-      <w:kern w:val="28"/>
-      <w:sz w:val="32"/>
-    </w:rPr>
-  </w:style>
-  <w:style w:type="character" w:customStyle="1" w:styleId="20">
-    <w:name w:val="Заголовок 2 Знак"/>
-    <w:basedOn w:val="a0"/>
-    <w:link w:val="2"/>
-    <w:rsid w:val="00E446DE"/>
-    <w:rPr>
-      <w:rFonts w:ascii="Times New Roman" w:eastAsia="Batang" w:hAnsi="Times New Roman" w:cs="Times New Roman"/>
-      <w:b/>
-      <w:sz w:val="28"/>
-      <w:szCs w:val="20"/>
-      <w:lang w:eastAsia="ru-RU"/>
-    </w:rPr>
-  </w:style>
-  <w:style w:type="character" w:customStyle="1" w:styleId="30">
-    <w:name w:val="Заголовок 3 Знак"/>
-    <w:basedOn w:val="a0"/>
-    <w:link w:val="3"/>
-    <w:rsid w:val="00E446DE"/>
-    <w:rPr>
-      <w:rFonts w:ascii="Times New Roman" w:eastAsia="Batang" w:hAnsi="Times New Roman" w:cs="Times New Roman"/>
-      <w:sz w:val="28"/>
-      <w:szCs w:val="20"/>
-      <w:lang w:eastAsia="ru-RU"/>
-    </w:rPr>
-  </w:style>
-  <w:style w:type="character" w:customStyle="1" w:styleId="40">
-    <w:name w:val="Заголовок 4 Знак"/>
-    <w:basedOn w:val="a0"/>
-    <w:link w:val="4"/>
-    <w:rsid w:val="00E446DE"/>
-    <w:rPr>
-      <w:rFonts w:ascii="Times New Roman" w:eastAsia="Batang" w:hAnsi="Times New Roman" w:cs="Times New Roman"/>
-      <w:b/>
-      <w:sz w:val="28"/>
-      <w:szCs w:val="20"/>
-      <w:lang w:eastAsia="ru-RU"/>
-    </w:rPr>
-  </w:style>
-  <w:style w:type="paragraph" w:styleId="a5">
-    <w:name w:val="List Paragraph"/>
-    <w:basedOn w:val="a"/>
-    <w:uiPriority w:val="34"/>
-    <w:qFormat/>
-    <w:rsid w:val="00687AA1"/>
-    <w:pPr>
-      <w:ind w:left="720"/>
-      <w:contextualSpacing/>
-    </w:pPr>
-  </w:style>
-</w:styles>
-</file>
-
-<file path=word/stylesWithEffects.xml><?xml version="1.0" encoding="utf-8"?>
-<w:styles xmlns:wpc="http://schemas.microsoft.com/office/word/2010/wordprocessingCanvas" xmlns:mc="http://schemas.openxmlformats.org/markup-compatibility/2006" xmlns:o="urn:schemas-microsoft-com:office:office" xmlns:r="http://schemas.openxmlformats.org/officeDocument/2006/relationships" xmlns:m="http://schemas.openxmlformats.org/officeDocument/2006/math" xmlns:v="urn:schemas-microsoft-com:vml" xmlns:wp14="http://schemas.microsoft.com/office/word/2010/wordprocessingDrawing" xmlns:wp="http://schemas.openxmlformats.org/drawingml/2006/wordprocessingDrawing" xmlns:w10="urn:schemas-microsoft-com:office:word" xmlns:w="http://schemas.openxmlformats.org/wordprocessingml/2006/main" xmlns:w14="http://schemas.microsoft.com/office/word/2010/wordml" xmlns:wpg="http://schemas.microsoft.com/office/word/2010/wordprocessingGroup" xmlns:wpi="http://schemas.microsoft.com/office/word/2010/wordprocessingInk" xmlns:wne="http://schemas.microsoft.com/office/word/2006/wordml" xmlns:wps="http://schemas.microsoft.com/office/word/2010/wordprocessingShape" mc:Ignorable="w14 wp14">
-  <w:docDefaults>
-    <w:rPrDefault>
-      <w:rPr>
-        <w:rFonts w:asciiTheme="minorHAnsi" w:eastAsiaTheme="minorHAnsi" w:hAnsiTheme="minorHAnsi" w:cstheme="minorBidi"/>
-        <w:sz w:val="22"/>
-        <w:szCs w:val="22"/>
-        <w:lang w:val="ru-RU" w:eastAsia="en-US" w:bidi="ar-SA"/>
-      </w:rPr>
-    </w:rPrDefault>
-    <w:pPrDefault>
-      <w:pPr>
-        <w:spacing w:after="160" w:line="259" w:lineRule="auto"/>
-      </w:pPr>
-    </w:pPrDefault>
-  </w:docDefaults>
-  <w:latentStyles w:defLockedState="0" w:defUIPriority="99" w:defSemiHidden="1" w:defUnhideWhenUsed="1" w:defQFormat="0" w:count="267">
-    <w:lsdException w:name="Normal" w:semiHidden="0" w:uiPriority="0" w:unhideWhenUsed="0" w:qFormat="1"/>
-    <w:lsdException w:name="heading 1" w:semiHidden="0" w:uiPriority="0" w:unhideWhenUsed="0" w:qFormat="1"/>
-    <w:lsdException w:name="heading 2" w:uiPriority="0" w:qFormat="1"/>
-    <w:lsdException w:name="heading 3" w:uiPriority="0" w:qFormat="1"/>
-    <w:lsdException w:name="heading 4" w:uiPriority="0" w:qFormat="1"/>
-    <w:lsdException w:name="heading 5" w:uiPriority="9" w:qFormat="1"/>
-    <w:lsdException w:name="heading 6" w:uiPriority="9" w:qFormat="1"/>
-    <w:lsdException w:name="heading 7" w:uiPriority="9" w:qFormat="1"/>
-    <w:lsdException w:name="heading 8" w:uiPriority="9" w:qFormat="1"/>
-    <w:lsdException w:name="heading 9" w:uiPriority="9" w:qFormat="1"/>
-    <w:lsdException w:name="toc 1" w:uiPriority="39"/>
-    <w:lsdException w:name="toc 2" w:uiPriority="39"/>
-    <w:lsdException w:name="toc 3" w:uiPriority="39"/>
-    <w:lsdException w:name="toc 4" w:uiPriority="39"/>
-    <w:lsdException w:name="toc 5" w:uiPriority="39"/>
-    <w:lsdException w:name="toc 6" w:uiPriority="39"/>
-    <w:lsdException w:name="toc 7" w:uiPriority="39"/>
-    <w:lsdException w:name="toc 8" w:uiPriority="39"/>
-    <w:lsdException w:name="toc 9" w:uiPriority="39"/>
-    <w:lsdException w:name="caption" w:uiPriority="35" w:qFormat="1"/>
-    <w:lsdException w:name="Title" w:semiHidden="0" w:uiPriority="0" w:unhideWhenUsed="0" w:qFormat="1"/>
-    <w:lsdException w:name="Default Paragraph Font" w:uiPriority="1"/>
-    <w:lsdException w:name="Subtitle" w:semiHidden="0" w:uiPriority="11" w:unhideWhenUsed="0" w:qFormat="1"/>
-    <w:lsdException w:name="Strong" w:semiHidden="0" w:uiPriority="22" w:unhideWhenUsed="0" w:qFormat="1"/>
-    <w:lsdException w:name="Emphasis" w:semiHidden="0" w:uiPriority="20" w:unhideWhenUsed="0" w:qFormat="1"/>
-    <w:lsdException w:name="Table Grid" w:semiHidden="0" w:uiPriority="39" w:unhideWhenUsed="0"/>
-    <w:lsdException w:name="Placeholder Text" w:unhideWhenUsed="0"/>
-    <w:lsdException w:name="No Spacing" w:semiHidden="0" w:uiPriority="1" w:unhideWhenUsed="0" w:qFormat="1"/>
-    <w:lsdException w:name="Light Shading" w:semiHidden="0" w:uiPriority="60" w:unhideWhenUsed="0"/>
-    <w:lsdException w:name="Light List" w:semiHidden="0" w:uiPriority="61" w:unhideWhenUsed="0"/>
-    <w:lsdException w:name="Light Grid" w:semiHidden="0" w:uiPriority="62" w:unhideWhenUsed="0"/>
-    <w:lsdException w:name="Medium Shading 1" w:semiHidden="0" w:uiPriority="63" w:unhideWhenUsed="0"/>
-    <w:lsdException w:name="Medium Shading 2" w:semiHidden="0" w:uiPriority="64" w:unhideWhenUsed="0"/>
-    <w:lsdException w:name="Medium List 1" w:semiHidden="0" w:uiPriority="65" w:unhideWhenUsed="0"/>
-    <w:lsdException w:name="Medium List 2" w:semiHidden="0" w:uiPriority="66" w:unhideWhenUsed="0"/>
-    <w:lsdException w:name="Medium Grid 1" w:semiHidden="0" w:uiPriority="67" w:unhideWhenUsed="0"/>
-    <w:lsdException w:name="Medium Grid 2" w:semiHidden="0" w:uiPriority="68" w:unhideWhenUsed="0"/>
-    <w:lsdException w:name="Medium Grid 3" w:semiHidden="0" w:uiPriority="69" w:unhideWhenUsed="0"/>
-    <w:lsdException w:name="Dark List" w:semiHidden="0" w:uiPriority="70" w:unhideWhenUsed="0"/>
-    <w:lsdException w:name="Colorful Shading" w:semiHidden="0" w:uiPriority="71" w:unhideWhenUsed="0"/>
-    <w:lsdException w:name="Colorful List" w:semiHidden="0" w:uiPriority="72" w:unhideWhenUsed="0"/>
-    <w:lsdException w:name="Colorful Grid" w:semiHidden="0" w:uiPriority="73" w:unhideWhenUsed="0"/>
-    <w:lsdException w:name="Light Shading Accent 1" w:semiHidden="0" w:uiPriority="60" w:unhideWhenUsed="0"/>
-    <w:lsdException w:name="Light List Accent 1" w:semiHidden="0" w:uiPriority="61" w:unhideWhenUsed="0"/>
-    <w:lsdException w:name="Light Grid Accent 1" w:semiHidden="0" w:uiPriority="62" w:unhideWhenUsed="0"/>
-    <w:lsdException w:name="Medium Shading 1 Accent 1" w:semiHidden="0" w:uiPriority="63" w:unhideWhenUsed="0"/>
-    <w:lsdException w:name="Medium Shading 2 Accent 1" w:semiHidden="0" w:uiPriority="64" w:unhideWhenUsed="0"/>
-    <w:lsdException w:name="Medium List 1 Accent 1" w:semiHidden="0" w:uiPriority="65" w:unhideWhenUsed="0"/>
-    <w:lsdException w:name="Revision" w:unhideWhenUsed="0"/>
-    <w:lsdException w:name="List Paragraph" w:semiHidden="0" w:uiPriority="34" w:unhideWhenUsed="0" w:qFormat="1"/>
-    <w:lsdException w:name="Quote" w:semiHidden="0" w:uiPriority="29" w:unhideWhenUsed="0" w:qFormat="1"/>
-    <w:lsdException w:name="Intense Quote" w:semiHidden="0" w:uiPriority="30" w:unhideWhenUsed="0" w:qFormat="1"/>
-    <w:lsdException w:name="Medium List 2 Accent 1" w:semiHidden="0" w:uiPriority="66" w:unhideWhenUsed="0"/>
-    <w:lsdException w:name="Medium Grid 1 Accent 1" w:semiHidden="0" w:uiPriority="67" w:unhideWhenUsed="0"/>
-    <w:lsdException w:name="Medium Grid 2 Accent 1" w:semiHidden="0" w:uiPriority="68" w:unhideWhenUsed="0"/>
-    <w:lsdException w:name="Medium Grid 3 Accent 1" w:semiHidden="0" w:uiPriority="69" w:unhideWhenUsed="0"/>
-    <w:lsdException w:name="Dark List Accent 1" w:semiHidden="0" w:uiPriority="70" w:unhideWhenUsed="0"/>
-    <w:lsdException w:name="Colorful Shading Accent 1" w:semiHidden="0" w:uiPriority="71" w:unhideWhenUsed="0"/>
-    <w:lsdException w:name="Colorful List Accent 1" w:semiHidden="0" w:uiPriority="72" w:unhideWhenUsed="0"/>
-    <w:lsdException w:name="Colorful Grid Accent 1" w:semiHidden="0" w:uiPriority="73" w:unhideWhenUsed="0"/>
-    <w:lsdException w:name="Light Shading Accent 2" w:semiHidden="0" w:uiPriority="60" w:unhideWhenUsed="0"/>
-    <w:lsdException w:name="Light List Accent 2" w:semiHidden="0" w:uiPriority="61" w:unhideWhenUsed="0"/>
-    <w:lsdException w:name="Light Grid Accent 2" w:semiHidden="0" w:uiPriority="62" w:unhideWhenUsed="0"/>
-    <w:lsdException w:name="Medium Shading 1 Accent 2" w:semiHidden="0" w:uiPriority="63" w:unhideWhenUsed="0"/>
-    <w:lsdException w:name="Medium Shading 2 Accent 2" w:semiHidden="0" w:uiPriority="64" w:unhideWhenUsed="0"/>
-    <w:lsdException w:name="Medium List 1 Accent 2" w:semiHidden="0" w:uiPriority="65" w:unhideWhenUsed="0"/>
-    <w:lsdException w:name="Medium List 2 Accent 2" w:semiHidden="0" w:uiPriority="66" w:unhideWhenUsed="0"/>
-    <w:lsdException w:name="Medium Grid 1 Accent 2" w:semiHidden="0" w:uiPriority="67" w:unhideWhenUsed="0"/>
-    <w:lsdException w:name="Medium Grid 2 Accent 2" w:semiHidden="0" w:uiPriority="68" w:unhideWhenUsed="0"/>
-    <w:lsdException w:name="Medium Grid 3 Accent 2" w:semiHidden="0" w:uiPriority="69" w:unhideWhenUsed="0"/>
-    <w:lsdException w:name="Dark List Accent 2" w:semiHidden="0" w:uiPriority="70" w:unhideWhenUsed="0"/>
-    <w:lsdException w:name="Colorful Shading Accent 2" w:semiHidden="0" w:uiPriority="71" w:unhideWhenUsed="0"/>
-    <w:lsdException w:name="Colorful List Accent 2" w:semiHidden="0" w:uiPriority="72" w:unhideWhenUsed="0"/>
-    <w:lsdException w:name="Colorful Grid Accent 2" w:semiHidden="0" w:uiPriority="73" w:unhideWhenUsed="0"/>
-    <w:lsdException w:name="Light Shading Accent 3" w:semiHidden="0" w:uiPriority="60" w:unhideWhenUsed="0"/>
-    <w:lsdException w:name="Light List Accent 3" w:semiHidden="0" w:uiPriority="61" w:unhideWhenUsed="0"/>
-    <w:lsdException w:name="Light Grid Accent 3" w:semiHidden="0" w:uiPriority="62" w:unhideWhenUsed="0"/>
-    <w:lsdException w:name="Medium Shading 1 Accent 3" w:semiHidden="0" w:uiPriority="63" w:unhideWhenUsed="0"/>
-    <w:lsdException w:name="Medium Shading 2 Accent 3" w:semiHidden="0" w:uiPriority="64" w:unhideWhenUsed="0"/>
-    <w:lsdException w:name="Medium List 1 Accent 3" w:semiHidden="0" w:uiPriority="65" w:unhideWhenUsed="0"/>
-    <w:lsdException w:name="Medium List 2 Accent 3" w:semiHidden="0" w:uiPriority="66" w:unhideWhenUsed="0"/>
-    <w:lsdException w:name="Medium Grid 1 Accent 3" w:semiHidden="0" w:uiPriority="67" w:unhideWhenUsed="0"/>
-    <w:lsdException w:name="Medium Grid 2 Accent 3" w:semiHidden="0" w:uiPriority="68" w:unhideWhenUsed="0"/>
-    <w:lsdException w:name="Medium Grid 3 Accent 3" w:semiHidden="0" w:uiPriority="69" w:unhideWhenUsed="0"/>
-    <w:lsdException w:name="Dark List Accent 3" w:semiHidden="0" w:uiPriority="70" w:unhideWhenUsed="0"/>
-    <w:lsdException w:name="Colorful Shading Accent 3" w:semiHidden="0" w:uiPriority="71" w:unhideWhenUsed="0"/>
-    <w:lsdException w:name="Colorful List Accent 3" w:semiHidden="0" w:uiPriority="72" w:unhideWhenUsed="0"/>
-    <w:lsdException w:name="Colorful Grid Accent 3" w:semiHidden="0" w:uiPriority="73" w:unhideWhenUsed="0"/>
-    <w:lsdException w:name="Light Shading Accent 4" w:semiHidden="0" w:uiPriority="60" w:unhideWhenUsed="0"/>
-    <w:lsdException w:name="Light List Accent 4" w:semiHidden="0" w:uiPriority="61" w:unhideWhenUsed="0"/>
-    <w:lsdException w:name="Light Grid Accent 4" w:semiHidden="0" w:uiPriority="62" w:unhideWhenUsed="0"/>
-    <w:lsdException w:name="Medium Shading 1 Accent 4" w:semiHidden="0" w:uiPriority="63" w:unhideWhenUsed="0"/>
-    <w:lsdException w:name="Medium Shading 2 Accent 4" w:semiHidden="0" w:uiPriority="64" w:unhideWhenUsed="0"/>
-    <w:lsdException w:name="Medium List 1 Accent 4" w:semiHidden="0" w:uiPriority="65" w:unhideWhenUsed="0"/>
-    <w:lsdException w:name="Medium List 2 Accent 4" w:semiHidden="0" w:uiPriority="66" w:unhideWhenUsed="0"/>
-    <w:lsdException w:name="Medium Grid 1 Accent 4" w:semiHidden="0" w:uiPriority="67" w:unhideWhenUsed="0"/>
-    <w:lsdException w:name="Medium Grid 2 Accent 4" w:semiHidden="0" w:uiPriority="68" w:unhideWhenUsed="0"/>
-    <w:lsdException w:name="Medium Grid 3 Accent 4" w:semiHidden="0" w:uiPriority="69" w:unhideWhenUsed="0"/>
-    <w:lsdException w:name="Dark List Accent 4" w:semiHidden="0" w:uiPriority="70" w:unhideWhenUsed="0"/>
-    <w:lsdException w:name="Colorful Shading Accent 4" w:semiHidden="0" w:uiPriority="71" w:unhideWhenUsed="0"/>
-    <w:lsdException w:name="Colorful List Accent 4" w:semiHidden="0" w:uiPriority="72" w:unhideWhenUsed="0"/>
-    <w:lsdException w:name="Colorful Grid Accent 4" w:semiHidden="0" w:uiPriority="73" w:unhideWhenUsed="0"/>
-    <w:lsdException w:name="Light Shading Accent 5" w:semiHidden="0" w:uiPriority="60" w:unhideWhenUsed="0"/>
-    <w:lsdException w:name="Light List Accent 5" w:semiHidden="0" w:uiPriority="61" w:unhideWhenUsed="0"/>
-    <w:lsdException w:name="Light Grid Accent 5" w:semiHidden="0" w:uiPriority="62" w:unhideWhenUsed="0"/>
-    <w:lsdException w:name="Medium Shading 1 Accent 5" w:semiHidden="0" w:uiPriority="63" w:unhideWhenUsed="0"/>
-    <w:lsdException w:name="Medium Shading 2 Accent 5" w:semiHidden="0" w:uiPriority="64" w:unhideWhenUsed="0"/>
-    <w:lsdException w:name="Medium List 1 Accent 5" w:semiHidden="0" w:uiPriority="65" w:unhideWhenUsed="0"/>
-    <w:lsdException w:name="Medium List 2 Accent 5" w:semiHidden="0" w:uiPriority="66" w:unhideWhenUsed="0"/>
-    <w:lsdException w:name="Medium Grid 1 Accent 5" w:semiHidden="0" w:uiPriority="67" w:unhideWhenUsed="0"/>
-    <w:lsdException w:name="Medium Grid 2 Accent 5" w:semiHidden="0" w:uiPriority="68" w:unhideWhenUsed="0"/>
-    <w:lsdException w:name="Medium Grid 3 Accent 5" w:semiHidden="0" w:uiPriority="69" w:unhideWhenUsed="0"/>
-    <w:lsdException w:name="Dark List Accent 5" w:semiHidden="0" w:uiPriority="70" w:unhideWhenUsed="0"/>
-    <w:lsdException w:name="Colorful Shading Accent 5" w:semiHidden="0" w:uiPriority="71" w:unhideWhenUsed="0"/>
-    <w:lsdException w:name="Colorful List Accent 5" w:semiHidden="0" w:uiPriority="72" w:unhideWhenUsed="0"/>
-    <w:lsdException w:name="Colorful Grid Accent 5" w:semiHidden="0" w:uiPriority="73" w:unhideWhenUsed="0"/>
-    <w:lsdException w:name="Light Shading Accent 6" w:semiHidden="0" w:uiPriority="60" w:unhideWhenUsed="0"/>
-    <w:lsdException w:name="Light List Accent 6" w:semiHidden="0" w:uiPriority="61" w:unhideWhenUsed="0"/>
-    <w:lsdException w:name="Light Grid Accent 6" w:semiHidden="0" w:uiPriority="62" w:unhideWhenUsed="0"/>
-    <w:lsdException w:name="Medium Shading 1 Accent 6" w:semiHidden="0" w:uiPriority="63" w:unhideWhenUsed="0"/>
-    <w:lsdException w:name="Medium Shading 2 Accent 6" w:semiHidden="0" w:uiPriority="64" w:unhideWhenUsed="0"/>
-    <w:lsdException w:name="Medium List 1 Accent 6" w:semiHidden="0" w:uiPriority="65" w:unhideWhenUsed="0"/>
-    <w:lsdException w:name="Medium List 2 Accent 6" w:semiHidden="0" w:uiPriority="66" w:unhideWhenUsed="0"/>
-    <w:lsdException w:name="Medium Grid 1 Accent 6" w:semiHidden="0" w:uiPriority="67" w:unhideWhenUsed="0"/>
-    <w:lsdException w:name="Medium Grid 2 Accent 6" w:semiHidden="0" w:uiPriority="68" w:unhideWhenUsed="0"/>
-    <w:lsdException w:name="Medium Grid 3 Accent 6" w:semiHidden="0" w:uiPriority="69" w:unhideWhenUsed="0"/>
-    <w:lsdException w:name="Dark List Accent 6" w:semiHidden="0" w:uiPriority="70" w:unhideWhenUsed="0"/>
-    <w:lsdException w:name="Colorful Shading Accent 6" w:semiHidden="0" w:uiPriority="71" w:unhideWhenUsed="0"/>
-    <w:lsdException w:name="Colorful List Accent 6" w:semiHidden="0" w:uiPriority="72" w:unhideWhenUsed="0"/>
-    <w:lsdException w:name="Colorful Grid Accent 6" w:semiHidden="0" w:uiPriority="73" w:unhideWhenUsed="0"/>
-    <w:lsdException w:name="Subtle Emphasis" w:semiHidden="0" w:uiPriority="19" w:unhideWhenUsed="0" w:qFormat="1"/>
-    <w:lsdException w:name="Intense Emphasis" w:semiHidden="0" w:uiPriority="21" w:unhideWhenUsed="0" w:qFormat="1"/>
-    <w:lsdException w:name="Subtle Reference" w:semiHidden="0" w:uiPriority="31" w:unhideWhenUsed="0" w:qFormat="1"/>
-    <w:lsdException w:name="Intense Reference" w:semiHidden="0" w:uiPriority="32" w:unhideWhenUsed="0" w:qFormat="1"/>
-    <w:lsdException w:name="Book Title" w:semiHidden="0" w:uiPriority="33" w:unhideWhenUsed="0" w:qFormat="1"/>
-    <w:lsdException w:name="Bibliography" w:uiPriority="37"/>
-    <w:lsdException w:name="TOC Heading" w:uiPriority="39" w:qFormat="1"/>
-  </w:latentStyles>
-  <w:style w:type="paragraph" w:default="1" w:styleId="a">
-    <w:name w:val="Normal"/>
-    <w:qFormat/>
-  </w:style>
-  <w:style w:type="paragraph" w:styleId="1">
-    <w:name w:val="heading 1"/>
-    <w:basedOn w:val="a"/>
-    <w:next w:val="a"/>
-    <w:link w:val="10"/>
-    <w:autoRedefine/>
-    <w:qFormat/>
-    <w:rsid w:val="006D71D9"/>
-    <w:pPr>
-      <w:keepNext/>
-      <w:spacing w:before="240" w:after="60" w:line="360" w:lineRule="auto"/>
-      <w:jc w:val="center"/>
-      <w:outlineLvl w:val="0"/>
-    </w:pPr>
-    <w:rPr>
-      <w:rFonts w:ascii="Arial" w:eastAsia="Calibri" w:hAnsi="Arial"/>
-      <w:b/>
-      <w:kern w:val="28"/>
-      <w:sz w:val="32"/>
-    </w:rPr>
-  </w:style>
-  <w:style w:type="paragraph" w:styleId="2">
-    <w:name w:val="heading 2"/>
-    <w:basedOn w:val="a"/>
-    <w:next w:val="a"/>
-    <w:link w:val="20"/>
-    <w:autoRedefine/>
-    <w:qFormat/>
-    <w:rsid w:val="00E446DE"/>
-    <w:pPr>
-      <w:keepNext/>
-      <w:spacing w:before="240" w:after="60" w:line="240" w:lineRule="auto"/>
-      <w:outlineLvl w:val="1"/>
-    </w:pPr>
-    <w:rPr>
-      <w:rFonts w:ascii="Times New Roman" w:eastAsia="Batang" w:hAnsi="Times New Roman" w:cs="Times New Roman"/>
-      <w:b/>
-      <w:sz w:val="28"/>
-      <w:szCs w:val="20"/>
-      <w:lang w:eastAsia="ru-RU"/>
-    </w:rPr>
-  </w:style>
-  <w:style w:type="paragraph" w:styleId="3">
-    <w:name w:val="heading 3"/>
-    <w:basedOn w:val="a"/>
-    <w:next w:val="a"/>
-    <w:link w:val="30"/>
-    <w:autoRedefine/>
-    <w:qFormat/>
-    <w:rsid w:val="00E446DE"/>
-    <w:pPr>
-      <w:keepNext/>
-      <w:spacing w:before="240" w:after="60" w:line="240" w:lineRule="auto"/>
-      <w:outlineLvl w:val="2"/>
-    </w:pPr>
-    <w:rPr>
-      <w:rFonts w:ascii="Times New Roman" w:eastAsia="Batang" w:hAnsi="Times New Roman" w:cs="Times New Roman"/>
-      <w:sz w:val="28"/>
-      <w:szCs w:val="20"/>
-      <w:lang w:eastAsia="ru-RU"/>
-    </w:rPr>
-  </w:style>
-  <w:style w:type="paragraph" w:styleId="4">
-    <w:name w:val="heading 4"/>
-    <w:basedOn w:val="a"/>
-    <w:next w:val="a"/>
-    <w:link w:val="40"/>
-    <w:autoRedefine/>
-    <w:qFormat/>
-    <w:rsid w:val="00E446DE"/>
-    <w:pPr>
-      <w:keepNext/>
-      <w:spacing w:before="240" w:after="60" w:line="240" w:lineRule="auto"/>
-      <w:outlineLvl w:val="3"/>
-    </w:pPr>
-    <w:rPr>
-      <w:rFonts w:ascii="Times New Roman" w:eastAsia="Batang" w:hAnsi="Times New Roman" w:cs="Times New Roman"/>
-      <w:b/>
-      <w:sz w:val="28"/>
-      <w:szCs w:val="20"/>
-      <w:lang w:eastAsia="ru-RU"/>
-    </w:rPr>
-  </w:style>
-  <w:style w:type="character" w:default="1" w:styleId="a0">
-    <w:name w:val="Default Paragraph Font"/>
-    <w:uiPriority w:val="1"/>
-    <w:semiHidden/>
-    <w:unhideWhenUsed/>
-  </w:style>
-  <w:style w:type="table" w:default="1" w:styleId="a1">
-    <w:name w:val="Normal Table"/>
-    <w:uiPriority w:val="99"/>
-    <w:semiHidden/>
-    <w:unhideWhenUsed/>
-    <w:tblPr>
-      <w:tblInd w:w="0" w:type="dxa"/>
-      <w:tblCellMar>
-        <w:top w:w="0" w:type="dxa"/>
-        <w:left w:w="108" w:type="dxa"/>
-        <w:bottom w:w="0" w:type="dxa"/>
-        <w:right w:w="108" w:type="dxa"/>
-      </w:tblCellMar>
-    </w:tblPr>
-  </w:style>
-  <w:style w:type="numbering" w:default="1" w:styleId="a2">
-    <w:name w:val="No List"/>
-    <w:uiPriority w:val="99"/>
-    <w:semiHidden/>
-    <w:unhideWhenUsed/>
-  </w:style>
-  <w:style w:type="paragraph" w:styleId="a3">
-    <w:name w:val="Title"/>
-    <w:basedOn w:val="a"/>
-    <w:next w:val="a"/>
-    <w:link w:val="a4"/>
-    <w:qFormat/>
-    <w:rsid w:val="006D71D9"/>
-    <w:pPr>
-      <w:spacing w:after="0" w:line="240" w:lineRule="auto"/>
-      <w:jc w:val="center"/>
-    </w:pPr>
-    <w:rPr>
-      <w:rFonts w:ascii="Times New Roman" w:eastAsia="Times New Roman" w:hAnsi="Times New Roman" w:cs="Times New Roman"/>
-      <w:b/>
-      <w:sz w:val="32"/>
-      <w:szCs w:val="24"/>
-      <w:lang w:eastAsia="ru-RU"/>
-    </w:rPr>
-  </w:style>
-  <w:style w:type="character" w:customStyle="1" w:styleId="a4">
-    <w:name w:val="Название Знак"/>
+    <w:name w:val="Заголовок Знак"/>
     <w:basedOn w:val="a0"/>
     <w:link w:val="a3"/>
     <w:rsid w:val="006D71D9"/>
@@ -1733,7 +1610,7 @@
   <a:extraClrSchemeLst/>
   <a:extLst>
     <a:ext uri="{05A4C25C-085E-4340-85A3-A5531E510DB2}">
-      <thm15:themeFamily xmlns:thm15="http://schemas.microsoft.com/office/thememl/2012/main" xmlns="" name="Office Theme" id="{62F939B6-93AF-4DB8-9C6B-D6C7DFDC589F}" vid="{4A3C46E8-61CC-4603-A589-7422A47A8E4A}"/>
+      <thm15:themeFamily xmlns:thm15="http://schemas.microsoft.com/office/thememl/2012/main" name="Office Theme" id="{62F939B6-93AF-4DB8-9C6B-D6C7DFDC589F}" vid="{4A3C46E8-61CC-4603-A589-7422A47A8E4A}"/>
     </a:ext>
   </a:extLst>
 </a:theme>

</xml_diff>